<commit_message>
nop bai KTPM 30%
</commit_message>
<xml_diff>
--- a/BC_Testing.docx
+++ b/BC_Testing.docx
@@ -10,6 +10,7 @@
           <w:docPartUnique/>
         </w:docPartObj>
       </w:sdtPr>
+      <w:sdtEndPr/>
       <w:sdtContent>
         <w:p>
           <w:r>
@@ -19,7 +20,7 @@
             <mc:AlternateContent>
               <mc:Choice Requires="wpg">
                 <w:drawing>
-                  <wp:anchor distT="0" distB="0" distL="114300" distR="114300" simplePos="0" relativeHeight="251659264" behindDoc="1" locked="0" layoutInCell="1" allowOverlap="1">
+                  <wp:anchor distT="0" distB="0" distL="114300" distR="114300" simplePos="0" relativeHeight="251659264" behindDoc="1" locked="0" layoutInCell="1" allowOverlap="1" wp14:anchorId="5471AE07" wp14:editId="282E2E97">
                     <wp:simplePos x="0" y="0"/>
                     <wp:positionH relativeFrom="page">
                       <wp:align>center</wp:align>
@@ -134,6 +135,7 @@
                                     <w:dataBinding w:prefixMappings="xmlns:ns0='http://purl.org/dc/elements/1.1/' xmlns:ns1='http://schemas.openxmlformats.org/package/2006/metadata/core-properties' " w:xpath="/ns1:coreProperties[1]/ns0:creator[1]" w:storeItemID="{6C3C8BC8-F283-45AE-878A-BAB7291924A1}"/>
                                     <w:text/>
                                   </w:sdtPr>
+                                  <w:sdtEndPr/>
                                   <w:sdtContent>
                                     <w:p>
                                       <w:pPr>
@@ -176,6 +178,7 @@
                                       <w:dataBinding w:prefixMappings="xmlns:ns0='http://schemas.openxmlformats.org/officeDocument/2006/extended-properties' " w:xpath="/ns0:Properties[1]/ns0:Company[1]" w:storeItemID="{6668398D-A668-4E3E-A5EB-62B293D839F1}"/>
                                       <w:text/>
                                     </w:sdtPr>
+                                    <w:sdtEndPr/>
                                     <w:sdtContent>
                                       <w:r>
                                         <w:rPr>
@@ -206,6 +209,7 @@
                                       <w:dataBinding w:prefixMappings="xmlns:ns0='http://schemas.microsoft.com/office/2006/coverPageProps' " w:xpath="/ns0:CoverPageProperties[1]/ns0:CompanyAddress[1]" w:storeItemID="{55AF091B-3C7A-41E3-B477-F2FDAA23CFDA}"/>
                                       <w:text/>
                                     </w:sdtPr>
+                                    <w:sdtEndPr/>
                                     <w:sdtContent>
                                       <w:r>
                                         <w:rPr>
@@ -274,6 +278,7 @@
                                     <w:dataBinding w:prefixMappings="xmlns:ns0='http://purl.org/dc/elements/1.1/' xmlns:ns1='http://schemas.openxmlformats.org/package/2006/metadata/core-properties' " w:xpath="/ns1:coreProperties[1]/ns0:title[1]" w:storeItemID="{6C3C8BC8-F283-45AE-878A-BAB7291924A1}"/>
                                     <w:text/>
                                   </w:sdtPr>
+                                  <w:sdtEndPr/>
                                   <w:sdtContent>
                                     <w:p>
                                       <w:pPr>
@@ -315,6 +320,7 @@
                                     <w:dataBinding w:prefixMappings="xmlns:ns0='http://purl.org/dc/elements/1.1/' xmlns:ns1='http://schemas.openxmlformats.org/package/2006/metadata/core-properties' " w:xpath="/ns1:coreProperties[1]/ns0:subject[1]" w:storeItemID="{6C3C8BC8-F283-45AE-878A-BAB7291924A1}"/>
                                     <w:text/>
                                   </w:sdtPr>
+                                  <w:sdtEndPr/>
                                   <w:sdtContent>
                                     <w:p>
                                       <w:pPr>
@@ -5663,7 +5669,47 @@
           <w:sz w:val="28"/>
           <w:szCs w:val="28"/>
         </w:rPr>
-        <w:pict>
+        <w:fldChar w:fldCharType="begin"/>
+      </w:r>
+      <w:r>
+        <w:rPr>
+          <w:color w:val="222222"/>
+          <w:sz w:val="28"/>
+          <w:szCs w:val="28"/>
+        </w:rPr>
+        <w:instrText xml:space="preserve"> </w:instrText>
+      </w:r>
+      <w:r>
+        <w:rPr>
+          <w:color w:val="222222"/>
+          <w:sz w:val="28"/>
+          <w:szCs w:val="28"/>
+        </w:rPr>
+        <w:instrText>INCLUDEPICTURE  "https://nordiccoder.com/app/uploads/2020/08/4-1024x394-1024x394.png" \* MERGEFORMATINET</w:instrText>
+      </w:r>
+      <w:r>
+        <w:rPr>
+          <w:color w:val="222222"/>
+          <w:sz w:val="28"/>
+          <w:szCs w:val="28"/>
+        </w:rPr>
+        <w:instrText xml:space="preserve"> </w:instrText>
+      </w:r>
+      <w:r>
+        <w:rPr>
+          <w:color w:val="222222"/>
+          <w:sz w:val="28"/>
+          <w:szCs w:val="28"/>
+        </w:rPr>
+        <w:fldChar w:fldCharType="separate"/>
+      </w:r>
+      <w:r>
+        <w:rPr>
+          <w:color w:val="222222"/>
+          <w:sz w:val="28"/>
+          <w:szCs w:val="28"/>
+        </w:rPr>
+        <w:pict w14:anchorId="0EBE2DDA">
           <v:shapetype id="_x0000_t75" coordsize="21600,21600" o:spt="75" o:preferrelative="t" path="m@4@5l@4@11@9@11@9@5xe" filled="f" stroked="f">
             <v:stroke joinstyle="miter"/>
             <v:formulas>
@@ -5683,10 +5729,18 @@
             <v:path o:extrusionok="f" gradientshapeok="t" o:connecttype="rect"/>
             <o:lock v:ext="edit" aspectratio="t"/>
           </v:shapetype>
-          <v:shape id="Picture 3" o:spid="_x0000_i1025" type="#_x0000_t75" style="width:385.25pt;height:242.35pt;mso-position-horizontal-relative:page;mso-position-vertical-relative:page">
+          <v:shape id="Picture 3" o:spid="_x0000_i1025" type="#_x0000_t75" style="width:385.25pt;height:242.2pt;mso-position-horizontal-relative:page;mso-position-vertical-relative:page">
             <v:imagedata r:id="rId8" r:href="rId9"/>
           </v:shape>
         </w:pict>
+      </w:r>
+      <w:r>
+        <w:rPr>
+          <w:color w:val="222222"/>
+          <w:sz w:val="28"/>
+          <w:szCs w:val="28"/>
+        </w:rPr>
+        <w:fldChar w:fldCharType="end"/>
       </w:r>
       <w:r>
         <w:rPr>
@@ -6128,7 +6182,7 @@
         <mc:AlternateContent>
           <mc:Choice Requires="wps">
             <w:drawing>
-              <wp:anchor distT="0" distB="0" distL="114300" distR="114300" simplePos="0" relativeHeight="251699200" behindDoc="0" locked="0" layoutInCell="1" allowOverlap="1" wp14:anchorId="4E1F19F0" wp14:editId="1A32EFB2">
+              <wp:anchor distT="0" distB="0" distL="114300" distR="114300" simplePos="0" relativeHeight="251699200" behindDoc="0" locked="0" layoutInCell="1" allowOverlap="1" wp14:anchorId="30F1B340" wp14:editId="43767AC9">
                 <wp:simplePos x="0" y="0"/>
                 <wp:positionH relativeFrom="column">
                   <wp:posOffset>1709420</wp:posOffset>
@@ -6202,7 +6256,7 @@
           <w:noProof/>
         </w:rPr>
         <w:drawing>
-          <wp:inline distT="0" distB="0" distL="0" distR="0" wp14:anchorId="3342E819" wp14:editId="28CED95B">
+          <wp:inline distT="0" distB="0" distL="0" distR="0" wp14:anchorId="3351575F" wp14:editId="5291B5FF">
             <wp:extent cx="5943600" cy="4322445"/>
             <wp:effectExtent l="0" t="0" r="0" b="1905"/>
             <wp:docPr id="1" name="Picture 1"/>
@@ -6263,7 +6317,7 @@
         <mc:AlternateContent>
           <mc:Choice Requires="wps">
             <w:drawing>
-              <wp:anchor distT="0" distB="0" distL="114300" distR="114300" simplePos="0" relativeHeight="251700224" behindDoc="0" locked="0" layoutInCell="1" allowOverlap="1">
+              <wp:anchor distT="0" distB="0" distL="114300" distR="114300" simplePos="0" relativeHeight="251700224" behindDoc="0" locked="0" layoutInCell="1" allowOverlap="1" wp14:anchorId="3AFFD359" wp14:editId="035BE3C3">
                 <wp:simplePos x="0" y="0"/>
                 <wp:positionH relativeFrom="column">
                   <wp:posOffset>1858488</wp:posOffset>
@@ -6351,7 +6405,7 @@
         <mc:AlternateContent>
           <mc:Choice Requires="wps">
             <w:drawing>
-              <wp:anchor distT="0" distB="0" distL="114300" distR="114300" simplePos="0" relativeHeight="251661312" behindDoc="0" locked="0" layoutInCell="1" allowOverlap="1" wp14:anchorId="58D44072" wp14:editId="61B92B81">
+              <wp:anchor distT="0" distB="0" distL="114300" distR="114300" simplePos="0" relativeHeight="251661312" behindDoc="0" locked="0" layoutInCell="1" allowOverlap="1" wp14:anchorId="773D6EED" wp14:editId="0AD5780E">
                 <wp:simplePos x="0" y="0"/>
                 <wp:positionH relativeFrom="column">
                   <wp:posOffset>1709866</wp:posOffset>
@@ -6483,7 +6537,7 @@
         <mc:AlternateContent>
           <mc:Choice Requires="wps">
             <w:drawing>
-              <wp:anchor distT="0" distB="0" distL="114300" distR="114300" simplePos="0" relativeHeight="251702272" behindDoc="0" locked="0" layoutInCell="1" allowOverlap="1" wp14:anchorId="2F943C50" wp14:editId="64DAA2E6">
+              <wp:anchor distT="0" distB="0" distL="114300" distR="114300" simplePos="0" relativeHeight="251702272" behindDoc="0" locked="0" layoutInCell="1" allowOverlap="1" wp14:anchorId="3A6B719A" wp14:editId="46F1E37B">
                 <wp:simplePos x="0" y="0"/>
                 <wp:positionH relativeFrom="column">
                   <wp:posOffset>1858010</wp:posOffset>
@@ -6552,7 +6606,7 @@
         <mc:AlternateContent>
           <mc:Choice Requires="wps">
             <w:drawing>
-              <wp:anchor distT="45720" distB="45720" distL="114300" distR="114300" simplePos="0" relativeHeight="251708416" behindDoc="0" locked="0" layoutInCell="1" allowOverlap="1" wp14:anchorId="3DA9AF9C" wp14:editId="31C2D980">
+              <wp:anchor distT="45720" distB="45720" distL="114300" distR="114300" simplePos="0" relativeHeight="251708416" behindDoc="0" locked="0" layoutInCell="1" allowOverlap="1" wp14:anchorId="48B0CAE9" wp14:editId="416535B2">
                 <wp:simplePos x="0" y="0"/>
                 <wp:positionH relativeFrom="column">
                   <wp:posOffset>2137410</wp:posOffset>
@@ -6679,7 +6733,7 @@
         <mc:AlternateContent>
           <mc:Choice Requires="wps">
             <w:drawing>
-              <wp:anchor distT="0" distB="0" distL="114300" distR="114300" simplePos="0" relativeHeight="251675648" behindDoc="0" locked="0" layoutInCell="1" allowOverlap="1" wp14:anchorId="707436C0" wp14:editId="3565472E">
+              <wp:anchor distT="0" distB="0" distL="114300" distR="114300" simplePos="0" relativeHeight="251675648" behindDoc="0" locked="0" layoutInCell="1" allowOverlap="1" wp14:anchorId="62C9BA77" wp14:editId="70034809">
                 <wp:simplePos x="0" y="0"/>
                 <wp:positionH relativeFrom="column">
                   <wp:posOffset>1724660</wp:posOffset>
@@ -6826,7 +6880,7 @@
         <mc:AlternateContent>
           <mc:Choice Requires="wps">
             <w:drawing>
-              <wp:anchor distT="0" distB="0" distL="114300" distR="114300" simplePos="0" relativeHeight="251704320" behindDoc="0" locked="0" layoutInCell="1" allowOverlap="1" wp14:anchorId="121519A9" wp14:editId="4E8634BF">
+              <wp:anchor distT="0" distB="0" distL="114300" distR="114300" simplePos="0" relativeHeight="251704320" behindDoc="0" locked="0" layoutInCell="1" allowOverlap="1" wp14:anchorId="48EF752F" wp14:editId="256F65EA">
                 <wp:simplePos x="0" y="0"/>
                 <wp:positionH relativeFrom="column">
                   <wp:posOffset>1913387</wp:posOffset>
@@ -6901,7 +6955,7 @@
         <mc:AlternateContent>
           <mc:Choice Requires="wps">
             <w:drawing>
-              <wp:anchor distT="0" distB="0" distL="114300" distR="114300" simplePos="0" relativeHeight="251703296" behindDoc="0" locked="0" layoutInCell="1" allowOverlap="1" wp14:anchorId="51ACBF36" wp14:editId="6B306AEF">
+              <wp:anchor distT="0" distB="0" distL="114300" distR="114300" simplePos="0" relativeHeight="251703296" behindDoc="0" locked="0" layoutInCell="1" allowOverlap="1" wp14:anchorId="3DA593AE" wp14:editId="141F539A">
                 <wp:simplePos x="0" y="0"/>
                 <wp:positionH relativeFrom="column">
                   <wp:posOffset>1193470</wp:posOffset>
@@ -7002,7 +7056,7 @@
         <mc:AlternateContent>
           <mc:Choice Requires="wps">
             <w:drawing>
-              <wp:anchor distT="0" distB="0" distL="114300" distR="114300" simplePos="0" relativeHeight="251705344" behindDoc="0" locked="0" layoutInCell="1" allowOverlap="1" wp14:anchorId="4704EDE7" wp14:editId="23278DB0">
+              <wp:anchor distT="0" distB="0" distL="114300" distR="114300" simplePos="0" relativeHeight="251705344" behindDoc="0" locked="0" layoutInCell="1" allowOverlap="1" wp14:anchorId="10D7092C" wp14:editId="2487A8BD">
                 <wp:simplePos x="0" y="0"/>
                 <wp:positionH relativeFrom="column">
                   <wp:posOffset>516123</wp:posOffset>
@@ -7071,7 +7125,7 @@
         <mc:AlternateContent>
           <mc:Choice Requires="wps">
             <w:drawing>
-              <wp:anchor distT="0" distB="0" distL="114300" distR="114300" simplePos="0" relativeHeight="251685888" behindDoc="0" locked="0" layoutInCell="1" allowOverlap="1" wp14:anchorId="3F735973" wp14:editId="473B79AD">
+              <wp:anchor distT="0" distB="0" distL="114300" distR="114300" simplePos="0" relativeHeight="251685888" behindDoc="0" locked="0" layoutInCell="1" allowOverlap="1" wp14:anchorId="036126A4" wp14:editId="41141C19">
                 <wp:simplePos x="0" y="0"/>
                 <wp:positionH relativeFrom="column">
                   <wp:posOffset>970379</wp:posOffset>
@@ -7226,7 +7280,7 @@
         <mc:AlternateContent>
           <mc:Choice Requires="wps">
             <w:drawing>
-              <wp:anchor distT="0" distB="0" distL="114300" distR="114300" simplePos="0" relativeHeight="251689984" behindDoc="0" locked="0" layoutInCell="1" allowOverlap="1" wp14:anchorId="5F583979" wp14:editId="56A1B0B8">
+              <wp:anchor distT="0" distB="0" distL="114300" distR="114300" simplePos="0" relativeHeight="251689984" behindDoc="0" locked="0" layoutInCell="1" allowOverlap="1" wp14:anchorId="3B86BF9A" wp14:editId="3B714C97">
                 <wp:simplePos x="0" y="0"/>
                 <wp:positionH relativeFrom="column">
                   <wp:posOffset>1806245</wp:posOffset>
@@ -7327,7 +7381,7 @@
         <mc:AlternateContent>
           <mc:Choice Requires="wps">
             <w:drawing>
-              <wp:anchor distT="0" distB="0" distL="114300" distR="114300" simplePos="0" relativeHeight="251698176" behindDoc="0" locked="0" layoutInCell="1" allowOverlap="1" wp14:anchorId="2C93169A" wp14:editId="21D6EDE2">
+              <wp:anchor distT="0" distB="0" distL="114300" distR="114300" simplePos="0" relativeHeight="251698176" behindDoc="0" locked="0" layoutInCell="1" allowOverlap="1" wp14:anchorId="049407F0" wp14:editId="3E0135D0">
                 <wp:simplePos x="0" y="0"/>
                 <wp:positionH relativeFrom="column">
                   <wp:posOffset>352755</wp:posOffset>
@@ -7469,7 +7523,7 @@
         <mc:AlternateContent>
           <mc:Choice Requires="wps">
             <w:drawing>
-              <wp:anchor distT="0" distB="0" distL="114300" distR="114300" simplePos="0" relativeHeight="251706368" behindDoc="0" locked="0" layoutInCell="1" allowOverlap="1" wp14:anchorId="4027F49A" wp14:editId="57DFA0C5">
+              <wp:anchor distT="0" distB="0" distL="114300" distR="114300" simplePos="0" relativeHeight="251706368" behindDoc="0" locked="0" layoutInCell="1" allowOverlap="1" wp14:anchorId="4F7A4C2C" wp14:editId="21C90522">
                 <wp:simplePos x="0" y="0"/>
                 <wp:positionH relativeFrom="column">
                   <wp:posOffset>528452</wp:posOffset>
@@ -7544,7 +7598,7 @@
         <mc:AlternateContent>
           <mc:Choice Requires="wps">
             <w:drawing>
-              <wp:anchor distT="0" distB="0" distL="114300" distR="114300" simplePos="0" relativeHeight="251709440" behindDoc="0" locked="0" layoutInCell="1" allowOverlap="1" wp14:anchorId="6FE1C29E" wp14:editId="42F4128C">
+              <wp:anchor distT="0" distB="0" distL="114300" distR="114300" simplePos="0" relativeHeight="251709440" behindDoc="0" locked="0" layoutInCell="1" allowOverlap="1" wp14:anchorId="37D6B854" wp14:editId="436A333A">
                 <wp:simplePos x="0" y="0"/>
                 <wp:positionH relativeFrom="column">
                   <wp:posOffset>1941616</wp:posOffset>
@@ -7667,7 +7721,7 @@
         <mc:AlternateContent>
           <mc:Choice Requires="wps">
             <w:drawing>
-              <wp:anchor distT="0" distB="0" distL="114300" distR="114300" simplePos="0" relativeHeight="251694080" behindDoc="0" locked="0" layoutInCell="1" allowOverlap="1" wp14:anchorId="15476682" wp14:editId="6F343908">
+              <wp:anchor distT="0" distB="0" distL="114300" distR="114300" simplePos="0" relativeHeight="251694080" behindDoc="0" locked="0" layoutInCell="1" allowOverlap="1" wp14:anchorId="5C3C0133" wp14:editId="0506E629">
                 <wp:simplePos x="0" y="0"/>
                 <wp:positionH relativeFrom="column">
                   <wp:posOffset>1859915</wp:posOffset>
@@ -7768,7 +7822,7 @@
         <mc:AlternateContent>
           <mc:Choice Requires="wps">
             <w:drawing>
-              <wp:anchor distT="0" distB="0" distL="114300" distR="114300" simplePos="0" relativeHeight="251696128" behindDoc="0" locked="0" layoutInCell="1" allowOverlap="1" wp14:anchorId="417CD467" wp14:editId="6CED4DDB">
+              <wp:anchor distT="0" distB="0" distL="114300" distR="114300" simplePos="0" relativeHeight="251696128" behindDoc="0" locked="0" layoutInCell="1" allowOverlap="1" wp14:anchorId="74B86432" wp14:editId="60E8BFEF">
                 <wp:simplePos x="0" y="0"/>
                 <wp:positionH relativeFrom="column">
                   <wp:posOffset>417830</wp:posOffset>
@@ -7931,7 +7985,7 @@
         <mc:AlternateContent>
           <mc:Choice Requires="wps">
             <w:drawing>
-              <wp:anchor distT="0" distB="0" distL="114300" distR="114300" simplePos="0" relativeHeight="251710464" behindDoc="0" locked="0" layoutInCell="1" allowOverlap="1" wp14:anchorId="66D0AD9D" wp14:editId="6EA13EF7">
+              <wp:anchor distT="0" distB="0" distL="114300" distR="114300" simplePos="0" relativeHeight="251710464" behindDoc="0" locked="0" layoutInCell="1" allowOverlap="1" wp14:anchorId="5C1811B5" wp14:editId="226C3D73">
                 <wp:simplePos x="0" y="0"/>
                 <wp:positionH relativeFrom="column">
                   <wp:posOffset>2002931</wp:posOffset>
@@ -8028,7 +8082,7 @@
         <mc:AlternateContent>
           <mc:Choice Requires="wps">
             <w:drawing>
-              <wp:anchor distT="0" distB="0" distL="114300" distR="114300" simplePos="0" relativeHeight="251711488" behindDoc="0" locked="0" layoutInCell="1" allowOverlap="1" wp14:anchorId="3AF98F41" wp14:editId="12F97E78">
+              <wp:anchor distT="0" distB="0" distL="114300" distR="114300" simplePos="0" relativeHeight="251711488" behindDoc="0" locked="0" layoutInCell="1" allowOverlap="1" wp14:anchorId="2D7E1F73" wp14:editId="5A893ADE">
                 <wp:simplePos x="0" y="0"/>
                 <wp:positionH relativeFrom="column">
                   <wp:posOffset>579978</wp:posOffset>
@@ -8168,7 +8222,7 @@
         <mc:AlternateContent>
           <mc:Choice Requires="wps">
             <w:drawing>
-              <wp:anchor distT="0" distB="0" distL="114300" distR="114300" simplePos="0" relativeHeight="251683840" behindDoc="0" locked="0" layoutInCell="1" allowOverlap="1" wp14:anchorId="08756A82" wp14:editId="1B83B773">
+              <wp:anchor distT="0" distB="0" distL="114300" distR="114300" simplePos="0" relativeHeight="251683840" behindDoc="0" locked="0" layoutInCell="1" allowOverlap="1" wp14:anchorId="5DA44A69" wp14:editId="02C79057">
                 <wp:simplePos x="0" y="0"/>
                 <wp:positionH relativeFrom="column">
                   <wp:posOffset>482534</wp:posOffset>
@@ -8269,7 +8323,7 @@
         <mc:AlternateContent>
           <mc:Choice Requires="wps">
             <w:drawing>
-              <wp:anchor distT="0" distB="0" distL="114300" distR="114300" simplePos="0" relativeHeight="251681792" behindDoc="0" locked="0" layoutInCell="1" allowOverlap="1" wp14:anchorId="27216F6D" wp14:editId="48BC685D">
+              <wp:anchor distT="0" distB="0" distL="114300" distR="114300" simplePos="0" relativeHeight="251681792" behindDoc="0" locked="0" layoutInCell="1" allowOverlap="1" wp14:anchorId="3CF90630" wp14:editId="386F3C34">
                 <wp:simplePos x="0" y="0"/>
                 <wp:positionH relativeFrom="column">
                   <wp:posOffset>1936049</wp:posOffset>
@@ -8449,7 +8503,7 @@
         <mc:AlternateContent>
           <mc:Choice Requires="wps">
             <w:drawing>
-              <wp:anchor distT="0" distB="0" distL="114300" distR="114300" simplePos="0" relativeHeight="251712512" behindDoc="0" locked="0" layoutInCell="1" allowOverlap="1" wp14:anchorId="14581604" wp14:editId="125161EF">
+              <wp:anchor distT="0" distB="0" distL="114300" distR="114300" simplePos="0" relativeHeight="251712512" behindDoc="0" locked="0" layoutInCell="1" allowOverlap="1" wp14:anchorId="1E655C6D" wp14:editId="31978AA7">
                 <wp:simplePos x="0" y="0"/>
                 <wp:positionH relativeFrom="column">
                   <wp:posOffset>2133583</wp:posOffset>
@@ -8518,7 +8572,7 @@
         <mc:AlternateContent>
           <mc:Choice Requires="wps">
             <w:drawing>
-              <wp:anchor distT="0" distB="0" distL="114300" distR="114300" simplePos="0" relativeHeight="251717632" behindDoc="0" locked="0" layoutInCell="1" allowOverlap="1" wp14:anchorId="3E6FDB01" wp14:editId="643197D1">
+              <wp:anchor distT="0" distB="0" distL="114300" distR="114300" simplePos="0" relativeHeight="251717632" behindDoc="0" locked="0" layoutInCell="1" allowOverlap="1" wp14:anchorId="1DAF0655" wp14:editId="5E92A04D">
                 <wp:simplePos x="0" y="0"/>
                 <wp:positionH relativeFrom="column">
                   <wp:posOffset>629087</wp:posOffset>
@@ -8587,7 +8641,7 @@
         <mc:AlternateContent>
           <mc:Choice Requires="wps">
             <w:drawing>
-              <wp:anchor distT="0" distB="0" distL="114300" distR="114300" simplePos="0" relativeHeight="251716608" behindDoc="0" locked="0" layoutInCell="1" allowOverlap="1" wp14:anchorId="5D9A20B0" wp14:editId="7CE4F220">
+              <wp:anchor distT="0" distB="0" distL="114300" distR="114300" simplePos="0" relativeHeight="251716608" behindDoc="0" locked="0" layoutInCell="1" allowOverlap="1" wp14:anchorId="3A1C975E" wp14:editId="75E7D27A">
                 <wp:simplePos x="0" y="0"/>
                 <wp:positionH relativeFrom="column">
                   <wp:posOffset>771187</wp:posOffset>
@@ -8675,7 +8729,7 @@
         <mc:AlternateContent>
           <mc:Choice Requires="wps">
             <w:drawing>
-              <wp:anchor distT="0" distB="0" distL="114300" distR="114300" simplePos="0" relativeHeight="251714560" behindDoc="0" locked="0" layoutInCell="1" allowOverlap="1" wp14:anchorId="7629AEEE" wp14:editId="3828E3A9">
+              <wp:anchor distT="0" distB="0" distL="114300" distR="114300" simplePos="0" relativeHeight="251714560" behindDoc="0" locked="0" layoutInCell="1" allowOverlap="1" wp14:anchorId="598290A6" wp14:editId="00F413BD">
                 <wp:simplePos x="0" y="0"/>
                 <wp:positionH relativeFrom="column">
                   <wp:posOffset>2208810</wp:posOffset>
@@ -8803,7 +8857,7 @@
         <mc:AlternateContent>
           <mc:Choice Requires="wps">
             <w:drawing>
-              <wp:anchor distT="0" distB="0" distL="114300" distR="114300" simplePos="0" relativeHeight="251713536" behindDoc="0" locked="0" layoutInCell="1" allowOverlap="1" wp14:anchorId="4EB2F96B" wp14:editId="43176B31">
+              <wp:anchor distT="0" distB="0" distL="114300" distR="114300" simplePos="0" relativeHeight="251713536" behindDoc="0" locked="0" layoutInCell="1" allowOverlap="1" wp14:anchorId="2EA5EE90" wp14:editId="2EBDC6EF">
                 <wp:simplePos x="0" y="0"/>
                 <wp:positionH relativeFrom="column">
                   <wp:posOffset>2137204</wp:posOffset>
@@ -8872,7 +8926,7 @@
         <mc:AlternateContent>
           <mc:Choice Requires="wps">
             <w:drawing>
-              <wp:anchor distT="0" distB="0" distL="114300" distR="114300" simplePos="0" relativeHeight="251687936" behindDoc="0" locked="0" layoutInCell="1" allowOverlap="1" wp14:anchorId="1719AFBB" wp14:editId="4F77607D">
+              <wp:anchor distT="0" distB="0" distL="114300" distR="114300" simplePos="0" relativeHeight="251687936" behindDoc="0" locked="0" layoutInCell="1" allowOverlap="1" wp14:anchorId="41857BC7" wp14:editId="38EA6549">
                 <wp:simplePos x="0" y="0"/>
                 <wp:positionH relativeFrom="column">
                   <wp:posOffset>1958340</wp:posOffset>
@@ -8973,7 +9027,7 @@
         <mc:AlternateContent>
           <mc:Choice Requires="wps">
             <w:drawing>
-              <wp:anchor distT="0" distB="0" distL="114300" distR="114300" simplePos="0" relativeHeight="251692032" behindDoc="0" locked="0" layoutInCell="1" allowOverlap="1" wp14:anchorId="31BD8729" wp14:editId="4EF6EB03">
+              <wp:anchor distT="0" distB="0" distL="114300" distR="114300" simplePos="0" relativeHeight="251692032" behindDoc="0" locked="0" layoutInCell="1" allowOverlap="1" wp14:anchorId="133C778A" wp14:editId="11C2B0B1">
                 <wp:simplePos x="0" y="0"/>
                 <wp:positionH relativeFrom="column">
                   <wp:posOffset>1963972</wp:posOffset>
@@ -9179,7 +9233,7 @@
         <mc:AlternateContent>
           <mc:Choice Requires="wps">
             <w:drawing>
-              <wp:anchor distT="0" distB="0" distL="114300" distR="114300" simplePos="0" relativeHeight="251718656" behindDoc="0" locked="0" layoutInCell="1" allowOverlap="1" wp14:anchorId="4485B5A4" wp14:editId="58962773">
+              <wp:anchor distT="0" distB="0" distL="114300" distR="114300" simplePos="0" relativeHeight="251718656" behindDoc="0" locked="0" layoutInCell="1" allowOverlap="1" wp14:anchorId="75013BAE" wp14:editId="4B5B8A0E">
                 <wp:simplePos x="0" y="0"/>
                 <wp:positionH relativeFrom="column">
                   <wp:posOffset>652557</wp:posOffset>
@@ -9248,7 +9302,7 @@
         <mc:AlternateContent>
           <mc:Choice Requires="wps">
             <w:drawing>
-              <wp:anchor distT="0" distB="0" distL="114300" distR="114300" simplePos="0" relativeHeight="251677696" behindDoc="0" locked="0" layoutInCell="1" allowOverlap="1" wp14:anchorId="511DE575" wp14:editId="02F8A45B">
+              <wp:anchor distT="0" distB="0" distL="114300" distR="114300" simplePos="0" relativeHeight="251677696" behindDoc="0" locked="0" layoutInCell="1" allowOverlap="1" wp14:anchorId="11CC2111" wp14:editId="5F1D44D1">
                 <wp:simplePos x="0" y="0"/>
                 <wp:positionH relativeFrom="column">
                   <wp:posOffset>562766</wp:posOffset>
@@ -9349,7 +9403,7 @@
         <mc:AlternateContent>
           <mc:Choice Requires="wps">
             <w:drawing>
-              <wp:anchor distT="0" distB="0" distL="114300" distR="114300" simplePos="0" relativeHeight="251679744" behindDoc="0" locked="0" layoutInCell="1" allowOverlap="1" wp14:anchorId="2A109C35" wp14:editId="5A45664F">
+              <wp:anchor distT="0" distB="0" distL="114300" distR="114300" simplePos="0" relativeHeight="251679744" behindDoc="0" locked="0" layoutInCell="1" allowOverlap="1" wp14:anchorId="00E5F63F" wp14:editId="11248D15">
                 <wp:simplePos x="0" y="0"/>
                 <wp:positionH relativeFrom="column">
                   <wp:posOffset>495819</wp:posOffset>
@@ -9961,8 +10015,6 @@
           <w:szCs w:val="28"/>
         </w:rPr>
       </w:pPr>
-      <w:bookmarkStart w:id="11" w:name="_GoBack"/>
-      <w:bookmarkEnd w:id="11"/>
     </w:p>
     <w:p>
       <w:pPr>
@@ -9971,6 +10023,10 @@
         </w:tabs>
         <w:spacing w:after="0" w:line="360" w:lineRule="auto"/>
         <w:jc w:val="both"/>
+        <w:rPr>
+          <w:sz w:val="28"/>
+          <w:szCs w:val="28"/>
+        </w:rPr>
       </w:pPr>
       <w:r>
         <w:rPr>
@@ -9985,7 +10041,7 @@
         </w:rPr>
         <w:lastRenderedPageBreak/>
         <w:drawing>
-          <wp:inline distT="0" distB="0" distL="0" distR="0" wp14:anchorId="7B66D4F8" wp14:editId="5ABEBB9D">
+          <wp:inline distT="0" distB="0" distL="0" distR="0" wp14:anchorId="424508F7" wp14:editId="6D75C2C2">
             <wp:extent cx="5943600" cy="5225415"/>
             <wp:effectExtent l="0" t="0" r="0" b="0"/>
             <wp:docPr id="3" name="Picture 3"/>
@@ -10021,6 +10077,2632 @@
         </w:drawing>
       </w:r>
     </w:p>
+    <w:p>
+      <w:pPr>
+        <w:tabs>
+          <w:tab w:val="left" w:pos="1710"/>
+        </w:tabs>
+        <w:spacing w:after="0" w:line="360" w:lineRule="auto"/>
+        <w:jc w:val="both"/>
+        <w:rPr>
+          <w:sz w:val="28"/>
+          <w:szCs w:val="28"/>
+        </w:rPr>
+      </w:pPr>
+      <w:r>
+        <w:rPr>
+          <w:rStyle w:val="CommentReference"/>
+        </w:rPr>
+        <w:commentReference w:id="11"/>
+      </w:r>
+    </w:p>
+    <w:p>
+      <w:pPr>
+        <w:tabs>
+          <w:tab w:val="left" w:pos="1710"/>
+        </w:tabs>
+        <w:spacing w:after="0" w:line="360" w:lineRule="auto"/>
+        <w:ind w:firstLine="1440"/>
+        <w:jc w:val="both"/>
+      </w:pPr>
+    </w:p>
+    <w:p>
+      <w:pPr>
+        <w:tabs>
+          <w:tab w:val="left" w:pos="1710"/>
+        </w:tabs>
+        <w:spacing w:after="0" w:line="360" w:lineRule="auto"/>
+        <w:ind w:firstLine="1440"/>
+        <w:jc w:val="both"/>
+      </w:pPr>
+    </w:p>
+    <w:p>
+      <w:pPr>
+        <w:tabs>
+          <w:tab w:val="left" w:pos="1710"/>
+        </w:tabs>
+        <w:spacing w:after="0" w:line="360" w:lineRule="auto"/>
+        <w:ind w:firstLine="1440"/>
+        <w:jc w:val="both"/>
+      </w:pPr>
+    </w:p>
+    <w:p>
+      <w:pPr>
+        <w:tabs>
+          <w:tab w:val="left" w:pos="1710"/>
+        </w:tabs>
+        <w:spacing w:after="0" w:line="360" w:lineRule="auto"/>
+        <w:ind w:firstLine="1440"/>
+        <w:jc w:val="both"/>
+      </w:pPr>
+    </w:p>
+    <w:p>
+      <w:pPr>
+        <w:tabs>
+          <w:tab w:val="left" w:pos="1710"/>
+        </w:tabs>
+        <w:spacing w:after="0" w:line="360" w:lineRule="auto"/>
+        <w:ind w:firstLine="1440"/>
+        <w:jc w:val="both"/>
+      </w:pPr>
+    </w:p>
+    <w:p>
+      <w:pPr>
+        <w:tabs>
+          <w:tab w:val="left" w:pos="1710"/>
+        </w:tabs>
+        <w:spacing w:after="0" w:line="360" w:lineRule="auto"/>
+        <w:ind w:firstLine="1440"/>
+        <w:jc w:val="both"/>
+      </w:pPr>
+    </w:p>
+    <w:p>
+      <w:pPr>
+        <w:tabs>
+          <w:tab w:val="left" w:pos="1710"/>
+        </w:tabs>
+        <w:spacing w:after="0" w:line="360" w:lineRule="auto"/>
+        <w:ind w:firstLine="1440"/>
+        <w:jc w:val="both"/>
+      </w:pPr>
+    </w:p>
+    <w:p>
+      <w:pPr>
+        <w:tabs>
+          <w:tab w:val="left" w:pos="1710"/>
+        </w:tabs>
+        <w:spacing w:after="0" w:line="360" w:lineRule="auto"/>
+        <w:ind w:firstLine="1440"/>
+        <w:jc w:val="both"/>
+      </w:pPr>
+    </w:p>
+    <w:p>
+      <w:pPr>
+        <w:tabs>
+          <w:tab w:val="left" w:pos="1710"/>
+        </w:tabs>
+        <w:spacing w:after="0" w:line="360" w:lineRule="auto"/>
+        <w:ind w:firstLine="1440"/>
+        <w:jc w:val="both"/>
+      </w:pPr>
+    </w:p>
+    <w:p>
+      <w:pPr>
+        <w:tabs>
+          <w:tab w:val="left" w:pos="1710"/>
+        </w:tabs>
+        <w:spacing w:after="0" w:line="360" w:lineRule="auto"/>
+        <w:ind w:firstLine="1440"/>
+        <w:jc w:val="both"/>
+      </w:pPr>
+    </w:p>
+    <w:p>
+      <w:pPr>
+        <w:tabs>
+          <w:tab w:val="left" w:pos="1710"/>
+        </w:tabs>
+        <w:spacing w:after="0" w:line="360" w:lineRule="auto"/>
+        <w:ind w:firstLine="1440"/>
+        <w:jc w:val="both"/>
+      </w:pPr>
+    </w:p>
+    <w:p>
+      <w:pPr>
+        <w:tabs>
+          <w:tab w:val="left" w:pos="1710"/>
+        </w:tabs>
+        <w:spacing w:after="0" w:line="360" w:lineRule="auto"/>
+        <w:ind w:firstLine="1440"/>
+        <w:jc w:val="both"/>
+      </w:pPr>
+    </w:p>
+    <w:p>
+      <w:pPr>
+        <w:tabs>
+          <w:tab w:val="left" w:pos="1710"/>
+        </w:tabs>
+        <w:spacing w:after="0" w:line="360" w:lineRule="auto"/>
+        <w:ind w:firstLine="1440"/>
+        <w:jc w:val="both"/>
+      </w:pPr>
+      <w:r>
+        <w:rPr>
+          <w:noProof/>
+        </w:rPr>
+        <mc:AlternateContent>
+          <mc:Choice Requires="wps">
+            <w:drawing>
+              <wp:anchor distT="0" distB="0" distL="114300" distR="114300" simplePos="0" relativeHeight="251744256" behindDoc="0" locked="0" layoutInCell="1" allowOverlap="1" wp14:anchorId="7E2EF305" wp14:editId="6A2E08BD">
+                <wp:simplePos x="0" y="0"/>
+                <wp:positionH relativeFrom="column">
+                  <wp:posOffset>1637731</wp:posOffset>
+                </wp:positionH>
+                <wp:positionV relativeFrom="paragraph">
+                  <wp:posOffset>2319864</wp:posOffset>
+                </wp:positionV>
+                <wp:extent cx="163773" cy="355363"/>
+                <wp:effectExtent l="38100" t="0" r="27305" b="64135"/>
+                <wp:wrapNone/>
+                <wp:docPr id="50" name="Straight Arrow Connector 50"/>
+                <wp:cNvGraphicFramePr/>
+                <a:graphic xmlns:a="http://schemas.openxmlformats.org/drawingml/2006/main">
+                  <a:graphicData uri="http://schemas.microsoft.com/office/word/2010/wordprocessingShape">
+                    <wps:wsp>
+                      <wps:cNvCnPr/>
+                      <wps:spPr>
+                        <a:xfrm flipH="1">
+                          <a:off x="0" y="0"/>
+                          <a:ext cx="163773" cy="355363"/>
+                        </a:xfrm>
+                        <a:prstGeom prst="straightConnector1">
+                          <a:avLst/>
+                        </a:prstGeom>
+                        <a:ln>
+                          <a:tailEnd type="triangle"/>
+                        </a:ln>
+                      </wps:spPr>
+                      <wps:style>
+                        <a:lnRef idx="1">
+                          <a:schemeClr val="accent1"/>
+                        </a:lnRef>
+                        <a:fillRef idx="0">
+                          <a:schemeClr val="accent1"/>
+                        </a:fillRef>
+                        <a:effectRef idx="0">
+                          <a:schemeClr val="accent1"/>
+                        </a:effectRef>
+                        <a:fontRef idx="minor">
+                          <a:schemeClr val="tx1"/>
+                        </a:fontRef>
+                      </wps:style>
+                      <wps:bodyPr/>
+                    </wps:wsp>
+                  </a:graphicData>
+                </a:graphic>
+              </wp:anchor>
+            </w:drawing>
+          </mc:Choice>
+          <mc:Fallback>
+            <w:pict>
+              <v:shapetype w14:anchorId="6DD0C43F" id="_x0000_t32" coordsize="21600,21600" o:spt="32" o:oned="t" path="m,l21600,21600e" filled="f">
+                <v:path arrowok="t" fillok="f" o:connecttype="none"/>
+                <o:lock v:ext="edit" shapetype="t"/>
+              </v:shapetype>
+              <v:shape id="Straight Arrow Connector 50" o:spid="_x0000_s1026" type="#_x0000_t32" style="position:absolute;margin-left:128.95pt;margin-top:182.65pt;width:12.9pt;height:28pt;flip:x;z-index:251744256;visibility:visible;mso-wrap-style:square;mso-wrap-distance-left:9pt;mso-wrap-distance-top:0;mso-wrap-distance-right:9pt;mso-wrap-distance-bottom:0;mso-position-horizontal:absolute;mso-position-horizontal-relative:text;mso-position-vertical:absolute;mso-position-vertical-relative:text" o:gfxdata="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" strokecolor="#5b9bd5 [3204]" strokeweight=".5pt">
+                <v:stroke endarrow="block" joinstyle="miter"/>
+              </v:shape>
+            </w:pict>
+          </mc:Fallback>
+        </mc:AlternateContent>
+      </w:r>
+      <w:r>
+        <w:rPr>
+          <w:noProof/>
+        </w:rPr>
+        <mc:AlternateContent>
+          <mc:Choice Requires="wps">
+            <w:drawing>
+              <wp:anchor distT="0" distB="0" distL="114300" distR="114300" simplePos="0" relativeHeight="251743232" behindDoc="0" locked="0" layoutInCell="1" allowOverlap="1" wp14:anchorId="031239AB" wp14:editId="6D3B0406">
+                <wp:simplePos x="0" y="0"/>
+                <wp:positionH relativeFrom="column">
+                  <wp:posOffset>1118595</wp:posOffset>
+                </wp:positionH>
+                <wp:positionV relativeFrom="paragraph">
+                  <wp:posOffset>2319864</wp:posOffset>
+                </wp:positionV>
+                <wp:extent cx="341649" cy="388999"/>
+                <wp:effectExtent l="0" t="0" r="58420" b="49530"/>
+                <wp:wrapNone/>
+                <wp:docPr id="49" name="Straight Arrow Connector 49"/>
+                <wp:cNvGraphicFramePr/>
+                <a:graphic xmlns:a="http://schemas.openxmlformats.org/drawingml/2006/main">
+                  <a:graphicData uri="http://schemas.microsoft.com/office/word/2010/wordprocessingShape">
+                    <wps:wsp>
+                      <wps:cNvCnPr/>
+                      <wps:spPr>
+                        <a:xfrm>
+                          <a:off x="0" y="0"/>
+                          <a:ext cx="341649" cy="388999"/>
+                        </a:xfrm>
+                        <a:prstGeom prst="straightConnector1">
+                          <a:avLst/>
+                        </a:prstGeom>
+                        <a:ln>
+                          <a:tailEnd type="triangle"/>
+                        </a:ln>
+                      </wps:spPr>
+                      <wps:style>
+                        <a:lnRef idx="1">
+                          <a:schemeClr val="accent1"/>
+                        </a:lnRef>
+                        <a:fillRef idx="0">
+                          <a:schemeClr val="accent1"/>
+                        </a:fillRef>
+                        <a:effectRef idx="0">
+                          <a:schemeClr val="accent1"/>
+                        </a:effectRef>
+                        <a:fontRef idx="minor">
+                          <a:schemeClr val="tx1"/>
+                        </a:fontRef>
+                      </wps:style>
+                      <wps:bodyPr/>
+                    </wps:wsp>
+                  </a:graphicData>
+                </a:graphic>
+                <wp14:sizeRelH relativeFrom="margin">
+                  <wp14:pctWidth>0</wp14:pctWidth>
+                </wp14:sizeRelH>
+                <wp14:sizeRelV relativeFrom="margin">
+                  <wp14:pctHeight>0</wp14:pctHeight>
+                </wp14:sizeRelV>
+              </wp:anchor>
+            </w:drawing>
+          </mc:Choice>
+          <mc:Fallback>
+            <w:pict>
+              <v:shape w14:anchorId="1E9EFF2E" id="Straight Arrow Connector 49" o:spid="_x0000_s1026" type="#_x0000_t32" style="position:absolute;margin-left:88.1pt;margin-top:182.65pt;width:26.9pt;height:30.65pt;z-index:251743232;visibility:visible;mso-wrap-style:square;mso-width-percent:0;mso-height-percent:0;mso-wrap-distance-left:9pt;mso-wrap-distance-top:0;mso-wrap-distance-right:9pt;mso-wrap-distance-bottom:0;mso-position-horizontal:absolute;mso-position-horizontal-relative:text;mso-position-vertical:absolute;mso-position-vertical-relative:text;mso-width-percent:0;mso-height-percent:0;mso-width-relative:margin;mso-height-relative:margin" o:gfxdata="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" strokecolor="#5b9bd5 [3204]" strokeweight=".5pt">
+                <v:stroke endarrow="block" joinstyle="miter"/>
+              </v:shape>
+            </w:pict>
+          </mc:Fallback>
+        </mc:AlternateContent>
+      </w:r>
+      <w:r>
+        <w:rPr>
+          <w:noProof/>
+        </w:rPr>
+        <mc:AlternateContent>
+          <mc:Choice Requires="wps">
+            <w:drawing>
+              <wp:anchor distT="0" distB="0" distL="114300" distR="114300" simplePos="0" relativeHeight="251737088" behindDoc="0" locked="0" layoutInCell="1" allowOverlap="1" wp14:anchorId="0C164F26" wp14:editId="4EE71DAD">
+                <wp:simplePos x="0" y="0"/>
+                <wp:positionH relativeFrom="column">
+                  <wp:posOffset>1376510</wp:posOffset>
+                </wp:positionH>
+                <wp:positionV relativeFrom="paragraph">
+                  <wp:posOffset>2675141</wp:posOffset>
+                </wp:positionV>
+                <wp:extent cx="327025" cy="361315"/>
+                <wp:effectExtent l="0" t="0" r="15875" b="19685"/>
+                <wp:wrapNone/>
+                <wp:docPr id="25" name="Oval 25"/>
+                <wp:cNvGraphicFramePr/>
+                <a:graphic xmlns:a="http://schemas.openxmlformats.org/drawingml/2006/main">
+                  <a:graphicData uri="http://schemas.microsoft.com/office/word/2010/wordprocessingShape">
+                    <wps:wsp>
+                      <wps:cNvSpPr/>
+                      <wps:spPr>
+                        <a:xfrm>
+                          <a:off x="0" y="0"/>
+                          <a:ext cx="327025" cy="361315"/>
+                        </a:xfrm>
+                        <a:prstGeom prst="ellipse">
+                          <a:avLst/>
+                        </a:prstGeom>
+                      </wps:spPr>
+                      <wps:style>
+                        <a:lnRef idx="2">
+                          <a:schemeClr val="accent6"/>
+                        </a:lnRef>
+                        <a:fillRef idx="1">
+                          <a:schemeClr val="lt1"/>
+                        </a:fillRef>
+                        <a:effectRef idx="0">
+                          <a:schemeClr val="accent6"/>
+                        </a:effectRef>
+                        <a:fontRef idx="minor">
+                          <a:schemeClr val="dk1"/>
+                        </a:fontRef>
+                      </wps:style>
+                      <wps:bodyPr rot="0" spcFirstLastPara="0" vertOverflow="overflow" horzOverflow="overflow" vert="horz" wrap="square" lIns="91440" tIns="45720" rIns="91440" bIns="45720" numCol="1" spcCol="0" rtlCol="0" fromWordArt="0" anchor="ctr" anchorCtr="0" forceAA="0" compatLnSpc="1">
+                        <a:prstTxWarp prst="textNoShape">
+                          <a:avLst/>
+                        </a:prstTxWarp>
+                        <a:noAutofit/>
+                      </wps:bodyPr>
+                    </wps:wsp>
+                  </a:graphicData>
+                </a:graphic>
+                <wp14:sizeRelH relativeFrom="margin">
+                  <wp14:pctWidth>0</wp14:pctWidth>
+                </wp14:sizeRelH>
+                <wp14:sizeRelV relativeFrom="margin">
+                  <wp14:pctHeight>0</wp14:pctHeight>
+                </wp14:sizeRelV>
+              </wp:anchor>
+            </w:drawing>
+          </mc:Choice>
+          <mc:Fallback>
+            <w:pict>
+              <v:oval w14:anchorId="1BEDBFD2" id="Oval 25" o:spid="_x0000_s1026" style="position:absolute;margin-left:108.4pt;margin-top:210.65pt;width:25.75pt;height:28.45pt;z-index:251737088;visibility:visible;mso-wrap-style:square;mso-width-percent:0;mso-height-percent:0;mso-wrap-distance-left:9pt;mso-wrap-distance-top:0;mso-wrap-distance-right:9pt;mso-wrap-distance-bottom:0;mso-position-horizontal:absolute;mso-position-horizontal-relative:text;mso-position-vertical:absolute;mso-position-vertical-relative:text;mso-width-percent:0;mso-height-percent:0;mso-width-relative:margin;mso-height-relative:margin;v-text-anchor:middle" o:gfxdata="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" fillcolor="white [3201]" strokecolor="#70ad47 [3209]" strokeweight="1pt">
+                <v:stroke joinstyle="miter"/>
+              </v:oval>
+            </w:pict>
+          </mc:Fallback>
+        </mc:AlternateContent>
+      </w:r>
+      <w:r>
+        <w:rPr>
+          <w:noProof/>
+        </w:rPr>
+        <mc:AlternateContent>
+          <mc:Choice Requires="wps">
+            <w:drawing>
+              <wp:anchor distT="0" distB="0" distL="114300" distR="114300" simplePos="0" relativeHeight="251741184" behindDoc="0" locked="0" layoutInCell="1" allowOverlap="1" wp14:anchorId="136A4A85" wp14:editId="6FB98D88">
+                <wp:simplePos x="0" y="0"/>
+                <wp:positionH relativeFrom="column">
+                  <wp:posOffset>1037230</wp:posOffset>
+                </wp:positionH>
+                <wp:positionV relativeFrom="paragraph">
+                  <wp:posOffset>1644822</wp:posOffset>
+                </wp:positionV>
+                <wp:extent cx="191050" cy="346710"/>
+                <wp:effectExtent l="38100" t="0" r="19050" b="53340"/>
+                <wp:wrapNone/>
+                <wp:docPr id="47" name="Straight Arrow Connector 47"/>
+                <wp:cNvGraphicFramePr/>
+                <a:graphic xmlns:a="http://schemas.openxmlformats.org/drawingml/2006/main">
+                  <a:graphicData uri="http://schemas.microsoft.com/office/word/2010/wordprocessingShape">
+                    <wps:wsp>
+                      <wps:cNvCnPr/>
+                      <wps:spPr>
+                        <a:xfrm flipH="1">
+                          <a:off x="0" y="0"/>
+                          <a:ext cx="191050" cy="346710"/>
+                        </a:xfrm>
+                        <a:prstGeom prst="straightConnector1">
+                          <a:avLst/>
+                        </a:prstGeom>
+                        <a:ln>
+                          <a:tailEnd type="triangle"/>
+                        </a:ln>
+                      </wps:spPr>
+                      <wps:style>
+                        <a:lnRef idx="1">
+                          <a:schemeClr val="accent1"/>
+                        </a:lnRef>
+                        <a:fillRef idx="0">
+                          <a:schemeClr val="accent1"/>
+                        </a:fillRef>
+                        <a:effectRef idx="0">
+                          <a:schemeClr val="accent1"/>
+                        </a:effectRef>
+                        <a:fontRef idx="minor">
+                          <a:schemeClr val="tx1"/>
+                        </a:fontRef>
+                      </wps:style>
+                      <wps:bodyPr/>
+                    </wps:wsp>
+                  </a:graphicData>
+                </a:graphic>
+                <wp14:sizeRelH relativeFrom="margin">
+                  <wp14:pctWidth>0</wp14:pctWidth>
+                </wp14:sizeRelH>
+                <wp14:sizeRelV relativeFrom="margin">
+                  <wp14:pctHeight>0</wp14:pctHeight>
+                </wp14:sizeRelV>
+              </wp:anchor>
+            </w:drawing>
+          </mc:Choice>
+          <mc:Fallback>
+            <w:pict>
+              <v:shape w14:anchorId="1E141928" id="Straight Arrow Connector 47" o:spid="_x0000_s1026" type="#_x0000_t32" style="position:absolute;margin-left:81.65pt;margin-top:129.5pt;width:15.05pt;height:27.3pt;flip:x;z-index:251741184;visibility:visible;mso-wrap-style:square;mso-width-percent:0;mso-height-percent:0;mso-wrap-distance-left:9pt;mso-wrap-distance-top:0;mso-wrap-distance-right:9pt;mso-wrap-distance-bottom:0;mso-position-horizontal:absolute;mso-position-horizontal-relative:text;mso-position-vertical:absolute;mso-position-vertical-relative:text;mso-width-percent:0;mso-height-percent:0;mso-width-relative:margin;mso-height-relative:margin" o:gfxdata="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" strokecolor="#5b9bd5 [3204]" strokeweight=".5pt">
+                <v:stroke endarrow="block" joinstyle="miter"/>
+              </v:shape>
+            </w:pict>
+          </mc:Fallback>
+        </mc:AlternateContent>
+      </w:r>
+      <w:r>
+        <w:rPr>
+          <w:noProof/>
+        </w:rPr>
+        <mc:AlternateContent>
+          <mc:Choice Requires="wps">
+            <w:drawing>
+              <wp:anchor distT="0" distB="0" distL="114300" distR="114300" simplePos="0" relativeHeight="251742208" behindDoc="0" locked="0" layoutInCell="1" allowOverlap="1" wp14:anchorId="3C77839B" wp14:editId="5000AC0C">
+                <wp:simplePos x="0" y="0"/>
+                <wp:positionH relativeFrom="column">
+                  <wp:posOffset>1555324</wp:posOffset>
+                </wp:positionH>
+                <wp:positionV relativeFrom="paragraph">
+                  <wp:posOffset>1644821</wp:posOffset>
+                </wp:positionV>
+                <wp:extent cx="197873" cy="346823"/>
+                <wp:effectExtent l="0" t="0" r="50165" b="53340"/>
+                <wp:wrapNone/>
+                <wp:docPr id="48" name="Straight Arrow Connector 48"/>
+                <wp:cNvGraphicFramePr/>
+                <a:graphic xmlns:a="http://schemas.openxmlformats.org/drawingml/2006/main">
+                  <a:graphicData uri="http://schemas.microsoft.com/office/word/2010/wordprocessingShape">
+                    <wps:wsp>
+                      <wps:cNvCnPr/>
+                      <wps:spPr>
+                        <a:xfrm>
+                          <a:off x="0" y="0"/>
+                          <a:ext cx="197873" cy="346823"/>
+                        </a:xfrm>
+                        <a:prstGeom prst="straightConnector1">
+                          <a:avLst/>
+                        </a:prstGeom>
+                        <a:ln>
+                          <a:tailEnd type="triangle"/>
+                        </a:ln>
+                      </wps:spPr>
+                      <wps:style>
+                        <a:lnRef idx="1">
+                          <a:schemeClr val="accent1"/>
+                        </a:lnRef>
+                        <a:fillRef idx="0">
+                          <a:schemeClr val="accent1"/>
+                        </a:fillRef>
+                        <a:effectRef idx="0">
+                          <a:schemeClr val="accent1"/>
+                        </a:effectRef>
+                        <a:fontRef idx="minor">
+                          <a:schemeClr val="tx1"/>
+                        </a:fontRef>
+                      </wps:style>
+                      <wps:bodyPr/>
+                    </wps:wsp>
+                  </a:graphicData>
+                </a:graphic>
+                <wp14:sizeRelH relativeFrom="margin">
+                  <wp14:pctWidth>0</wp14:pctWidth>
+                </wp14:sizeRelH>
+                <wp14:sizeRelV relativeFrom="margin">
+                  <wp14:pctHeight>0</wp14:pctHeight>
+                </wp14:sizeRelV>
+              </wp:anchor>
+            </w:drawing>
+          </mc:Choice>
+          <mc:Fallback>
+            <w:pict>
+              <v:shape w14:anchorId="1C1DFF52" id="Straight Arrow Connector 48" o:spid="_x0000_s1026" type="#_x0000_t32" style="position:absolute;margin-left:122.45pt;margin-top:129.5pt;width:15.6pt;height:27.3pt;z-index:251742208;visibility:visible;mso-wrap-style:square;mso-width-percent:0;mso-height-percent:0;mso-wrap-distance-left:9pt;mso-wrap-distance-top:0;mso-wrap-distance-right:9pt;mso-wrap-distance-bottom:0;mso-position-horizontal:absolute;mso-position-horizontal-relative:text;mso-position-vertical:absolute;mso-position-vertical-relative:text;mso-width-percent:0;mso-height-percent:0;mso-width-relative:margin;mso-height-relative:margin" o:gfxdata="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" strokecolor="#5b9bd5 [3204]" strokeweight=".5pt">
+                <v:stroke endarrow="block" joinstyle="miter"/>
+              </v:shape>
+            </w:pict>
+          </mc:Fallback>
+        </mc:AlternateContent>
+      </w:r>
+      <w:r>
+        <w:rPr>
+          <w:noProof/>
+        </w:rPr>
+        <mc:AlternateContent>
+          <mc:Choice Requires="wps">
+            <w:drawing>
+              <wp:anchor distT="0" distB="0" distL="114300" distR="114300" simplePos="0" relativeHeight="251732992" behindDoc="0" locked="0" layoutInCell="1" allowOverlap="1" wp14:anchorId="44D520ED" wp14:editId="3F5CF266">
+                <wp:simplePos x="0" y="0"/>
+                <wp:positionH relativeFrom="column">
+                  <wp:posOffset>1678077</wp:posOffset>
+                </wp:positionH>
+                <wp:positionV relativeFrom="paragraph">
+                  <wp:posOffset>1991768</wp:posOffset>
+                </wp:positionV>
+                <wp:extent cx="340673" cy="327196"/>
+                <wp:effectExtent l="0" t="0" r="21590" b="15875"/>
+                <wp:wrapNone/>
+                <wp:docPr id="11" name="Oval 11"/>
+                <wp:cNvGraphicFramePr/>
+                <a:graphic xmlns:a="http://schemas.openxmlformats.org/drawingml/2006/main">
+                  <a:graphicData uri="http://schemas.microsoft.com/office/word/2010/wordprocessingShape">
+                    <wps:wsp>
+                      <wps:cNvSpPr/>
+                      <wps:spPr>
+                        <a:xfrm>
+                          <a:off x="0" y="0"/>
+                          <a:ext cx="340673" cy="327196"/>
+                        </a:xfrm>
+                        <a:prstGeom prst="ellipse">
+                          <a:avLst/>
+                        </a:prstGeom>
+                      </wps:spPr>
+                      <wps:style>
+                        <a:lnRef idx="2">
+                          <a:schemeClr val="accent6"/>
+                        </a:lnRef>
+                        <a:fillRef idx="1">
+                          <a:schemeClr val="lt1"/>
+                        </a:fillRef>
+                        <a:effectRef idx="0">
+                          <a:schemeClr val="accent6"/>
+                        </a:effectRef>
+                        <a:fontRef idx="minor">
+                          <a:schemeClr val="dk1"/>
+                        </a:fontRef>
+                      </wps:style>
+                      <wps:bodyPr rot="0" spcFirstLastPara="0" vertOverflow="overflow" horzOverflow="overflow" vert="horz" wrap="square" lIns="91440" tIns="45720" rIns="91440" bIns="45720" numCol="1" spcCol="0" rtlCol="0" fromWordArt="0" anchor="ctr" anchorCtr="0" forceAA="0" compatLnSpc="1">
+                        <a:prstTxWarp prst="textNoShape">
+                          <a:avLst/>
+                        </a:prstTxWarp>
+                        <a:noAutofit/>
+                      </wps:bodyPr>
+                    </wps:wsp>
+                  </a:graphicData>
+                </a:graphic>
+                <wp14:sizeRelH relativeFrom="margin">
+                  <wp14:pctWidth>0</wp14:pctWidth>
+                </wp14:sizeRelH>
+                <wp14:sizeRelV relativeFrom="margin">
+                  <wp14:pctHeight>0</wp14:pctHeight>
+                </wp14:sizeRelV>
+              </wp:anchor>
+            </w:drawing>
+          </mc:Choice>
+          <mc:Fallback>
+            <w:pict>
+              <v:oval w14:anchorId="2B9F5CFB" id="Oval 11" o:spid="_x0000_s1026" style="position:absolute;margin-left:132.15pt;margin-top:156.85pt;width:26.8pt;height:25.75pt;z-index:251732992;visibility:visible;mso-wrap-style:square;mso-width-percent:0;mso-height-percent:0;mso-wrap-distance-left:9pt;mso-wrap-distance-top:0;mso-wrap-distance-right:9pt;mso-wrap-distance-bottom:0;mso-position-horizontal:absolute;mso-position-horizontal-relative:text;mso-position-vertical:absolute;mso-position-vertical-relative:text;mso-width-percent:0;mso-height-percent:0;mso-width-relative:margin;mso-height-relative:margin;v-text-anchor:middle" o:gfxdata="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" fillcolor="white [3201]" strokecolor="#70ad47 [3209]" strokeweight="1pt">
+                <v:stroke joinstyle="miter"/>
+              </v:oval>
+            </w:pict>
+          </mc:Fallback>
+        </mc:AlternateContent>
+      </w:r>
+      <w:r>
+        <w:rPr>
+          <w:noProof/>
+        </w:rPr>
+        <mc:AlternateContent>
+          <mc:Choice Requires="wps">
+            <w:drawing>
+              <wp:anchor distT="0" distB="0" distL="114300" distR="114300" simplePos="0" relativeHeight="251735040" behindDoc="0" locked="0" layoutInCell="1" allowOverlap="1" wp14:anchorId="6BCC05C6" wp14:editId="0D066B27">
+                <wp:simplePos x="0" y="0"/>
+                <wp:positionH relativeFrom="column">
+                  <wp:posOffset>1224915</wp:posOffset>
+                </wp:positionH>
+                <wp:positionV relativeFrom="paragraph">
+                  <wp:posOffset>1424305</wp:posOffset>
+                </wp:positionV>
+                <wp:extent cx="327025" cy="327025"/>
+                <wp:effectExtent l="0" t="0" r="15875" b="15875"/>
+                <wp:wrapNone/>
+                <wp:docPr id="13" name="Oval 13"/>
+                <wp:cNvGraphicFramePr/>
+                <a:graphic xmlns:a="http://schemas.openxmlformats.org/drawingml/2006/main">
+                  <a:graphicData uri="http://schemas.microsoft.com/office/word/2010/wordprocessingShape">
+                    <wps:wsp>
+                      <wps:cNvSpPr/>
+                      <wps:spPr>
+                        <a:xfrm>
+                          <a:off x="0" y="0"/>
+                          <a:ext cx="327025" cy="327025"/>
+                        </a:xfrm>
+                        <a:prstGeom prst="ellipse">
+                          <a:avLst/>
+                        </a:prstGeom>
+                      </wps:spPr>
+                      <wps:style>
+                        <a:lnRef idx="2">
+                          <a:schemeClr val="accent6"/>
+                        </a:lnRef>
+                        <a:fillRef idx="1">
+                          <a:schemeClr val="lt1"/>
+                        </a:fillRef>
+                        <a:effectRef idx="0">
+                          <a:schemeClr val="accent6"/>
+                        </a:effectRef>
+                        <a:fontRef idx="minor">
+                          <a:schemeClr val="dk1"/>
+                        </a:fontRef>
+                      </wps:style>
+                      <wps:bodyPr rot="0" spcFirstLastPara="0" vertOverflow="overflow" horzOverflow="overflow" vert="horz" wrap="square" lIns="91440" tIns="45720" rIns="91440" bIns="45720" numCol="1" spcCol="0" rtlCol="0" fromWordArt="0" anchor="ctr" anchorCtr="0" forceAA="0" compatLnSpc="1">
+                        <a:prstTxWarp prst="textNoShape">
+                          <a:avLst/>
+                        </a:prstTxWarp>
+                        <a:noAutofit/>
+                      </wps:bodyPr>
+                    </wps:wsp>
+                  </a:graphicData>
+                </a:graphic>
+                <wp14:sizeRelH relativeFrom="margin">
+                  <wp14:pctWidth>0</wp14:pctWidth>
+                </wp14:sizeRelH>
+                <wp14:sizeRelV relativeFrom="margin">
+                  <wp14:pctHeight>0</wp14:pctHeight>
+                </wp14:sizeRelV>
+              </wp:anchor>
+            </w:drawing>
+          </mc:Choice>
+          <mc:Fallback>
+            <w:pict>
+              <v:oval w14:anchorId="71F9D996" id="Oval 13" o:spid="_x0000_s1026" style="position:absolute;margin-left:96.45pt;margin-top:112.15pt;width:25.75pt;height:25.75pt;z-index:251735040;visibility:visible;mso-wrap-style:square;mso-width-percent:0;mso-height-percent:0;mso-wrap-distance-left:9pt;mso-wrap-distance-top:0;mso-wrap-distance-right:9pt;mso-wrap-distance-bottom:0;mso-position-horizontal:absolute;mso-position-horizontal-relative:text;mso-position-vertical:absolute;mso-position-vertical-relative:text;mso-width-percent:0;mso-height-percent:0;mso-width-relative:margin;mso-height-relative:margin;v-text-anchor:middle" o:gfxdata="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" fillcolor="white [3201]" strokecolor="#70ad47 [3209]" strokeweight="1pt">
+                <v:stroke joinstyle="miter"/>
+              </v:oval>
+            </w:pict>
+          </mc:Fallback>
+        </mc:AlternateContent>
+      </w:r>
+      <w:r>
+        <w:rPr>
+          <w:noProof/>
+        </w:rPr>
+        <mc:AlternateContent>
+          <mc:Choice Requires="wps">
+            <w:drawing>
+              <wp:anchor distT="0" distB="0" distL="114300" distR="114300" simplePos="0" relativeHeight="251739136" behindDoc="0" locked="0" layoutInCell="1" allowOverlap="1" wp14:anchorId="4A497223" wp14:editId="7EAC80AD">
+                <wp:simplePos x="0" y="0"/>
+                <wp:positionH relativeFrom="column">
+                  <wp:posOffset>1398896</wp:posOffset>
+                </wp:positionH>
+                <wp:positionV relativeFrom="paragraph">
+                  <wp:posOffset>1043788</wp:posOffset>
+                </wp:positionV>
+                <wp:extent cx="0" cy="369021"/>
+                <wp:effectExtent l="76200" t="0" r="76200" b="50165"/>
+                <wp:wrapNone/>
+                <wp:docPr id="43" name="Straight Arrow Connector 43"/>
+                <wp:cNvGraphicFramePr/>
+                <a:graphic xmlns:a="http://schemas.openxmlformats.org/drawingml/2006/main">
+                  <a:graphicData uri="http://schemas.microsoft.com/office/word/2010/wordprocessingShape">
+                    <wps:wsp>
+                      <wps:cNvCnPr/>
+                      <wps:spPr>
+                        <a:xfrm>
+                          <a:off x="0" y="0"/>
+                          <a:ext cx="0" cy="369021"/>
+                        </a:xfrm>
+                        <a:prstGeom prst="straightConnector1">
+                          <a:avLst/>
+                        </a:prstGeom>
+                        <a:ln>
+                          <a:tailEnd type="triangle"/>
+                        </a:ln>
+                      </wps:spPr>
+                      <wps:style>
+                        <a:lnRef idx="1">
+                          <a:schemeClr val="accent1"/>
+                        </a:lnRef>
+                        <a:fillRef idx="0">
+                          <a:schemeClr val="accent1"/>
+                        </a:fillRef>
+                        <a:effectRef idx="0">
+                          <a:schemeClr val="accent1"/>
+                        </a:effectRef>
+                        <a:fontRef idx="minor">
+                          <a:schemeClr val="tx1"/>
+                        </a:fontRef>
+                      </wps:style>
+                      <wps:bodyPr/>
+                    </wps:wsp>
+                  </a:graphicData>
+                </a:graphic>
+              </wp:anchor>
+            </w:drawing>
+          </mc:Choice>
+          <mc:Fallback>
+            <w:pict>
+              <v:shape w14:anchorId="5D940779" id="Straight Arrow Connector 43" o:spid="_x0000_s1026" type="#_x0000_t32" style="position:absolute;margin-left:110.15pt;margin-top:82.2pt;width:0;height:29.05pt;z-index:251739136;visibility:visible;mso-wrap-style:square;mso-wrap-distance-left:9pt;mso-wrap-distance-top:0;mso-wrap-distance-right:9pt;mso-wrap-distance-bottom:0;mso-position-horizontal:absolute;mso-position-horizontal-relative:text;mso-position-vertical:absolute;mso-position-vertical-relative:text" o:gfxdata="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" strokecolor="#5b9bd5 [3204]" strokeweight=".5pt">
+                <v:stroke endarrow="block" joinstyle="miter"/>
+              </v:shape>
+            </w:pict>
+          </mc:Fallback>
+        </mc:AlternateContent>
+      </w:r>
+      <w:r>
+        <w:rPr>
+          <w:noProof/>
+        </w:rPr>
+        <mc:AlternateContent>
+          <mc:Choice Requires="wps">
+            <w:drawing>
+              <wp:anchor distT="0" distB="0" distL="114300" distR="114300" simplePos="0" relativeHeight="251730944" behindDoc="0" locked="0" layoutInCell="1" allowOverlap="1" wp14:anchorId="3AD1767E" wp14:editId="10BB8D2D">
+                <wp:simplePos x="0" y="0"/>
+                <wp:positionH relativeFrom="column">
+                  <wp:posOffset>1227455</wp:posOffset>
+                </wp:positionH>
+                <wp:positionV relativeFrom="paragraph">
+                  <wp:posOffset>743253</wp:posOffset>
+                </wp:positionV>
+                <wp:extent cx="327546" cy="300251"/>
+                <wp:effectExtent l="0" t="0" r="15875" b="24130"/>
+                <wp:wrapNone/>
+                <wp:docPr id="10" name="Oval 10"/>
+                <wp:cNvGraphicFramePr/>
+                <a:graphic xmlns:a="http://schemas.openxmlformats.org/drawingml/2006/main">
+                  <a:graphicData uri="http://schemas.microsoft.com/office/word/2010/wordprocessingShape">
+                    <wps:wsp>
+                      <wps:cNvSpPr/>
+                      <wps:spPr>
+                        <a:xfrm>
+                          <a:off x="0" y="0"/>
+                          <a:ext cx="327546" cy="300251"/>
+                        </a:xfrm>
+                        <a:prstGeom prst="ellipse">
+                          <a:avLst/>
+                        </a:prstGeom>
+                      </wps:spPr>
+                      <wps:style>
+                        <a:lnRef idx="2">
+                          <a:schemeClr val="accent6"/>
+                        </a:lnRef>
+                        <a:fillRef idx="1">
+                          <a:schemeClr val="lt1"/>
+                        </a:fillRef>
+                        <a:effectRef idx="0">
+                          <a:schemeClr val="accent6"/>
+                        </a:effectRef>
+                        <a:fontRef idx="minor">
+                          <a:schemeClr val="dk1"/>
+                        </a:fontRef>
+                      </wps:style>
+                      <wps:bodyPr rot="0" spcFirstLastPara="0" vertOverflow="overflow" horzOverflow="overflow" vert="horz" wrap="square" lIns="91440" tIns="45720" rIns="91440" bIns="45720" numCol="1" spcCol="0" rtlCol="0" fromWordArt="0" anchor="ctr" anchorCtr="0" forceAA="0" compatLnSpc="1">
+                        <a:prstTxWarp prst="textNoShape">
+                          <a:avLst/>
+                        </a:prstTxWarp>
+                        <a:noAutofit/>
+                      </wps:bodyPr>
+                    </wps:wsp>
+                  </a:graphicData>
+                </a:graphic>
+                <wp14:sizeRelH relativeFrom="margin">
+                  <wp14:pctWidth>0</wp14:pctWidth>
+                </wp14:sizeRelH>
+                <wp14:sizeRelV relativeFrom="margin">
+                  <wp14:pctHeight>0</wp14:pctHeight>
+                </wp14:sizeRelV>
+              </wp:anchor>
+            </w:drawing>
+          </mc:Choice>
+          <mc:Fallback>
+            <w:pict>
+              <v:oval w14:anchorId="6422CFE6" id="Oval 10" o:spid="_x0000_s1026" style="position:absolute;margin-left:96.65pt;margin-top:58.5pt;width:25.8pt;height:23.65pt;z-index:251730944;visibility:visible;mso-wrap-style:square;mso-width-percent:0;mso-height-percent:0;mso-wrap-distance-left:9pt;mso-wrap-distance-top:0;mso-wrap-distance-right:9pt;mso-wrap-distance-bottom:0;mso-position-horizontal:absolute;mso-position-horizontal-relative:text;mso-position-vertical:absolute;mso-position-vertical-relative:text;mso-width-percent:0;mso-height-percent:0;mso-width-relative:margin;mso-height-relative:margin;v-text-anchor:middle" o:gfxdata="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" fillcolor="white [3201]" strokecolor="#70ad47 [3209]" strokeweight="1pt">
+                <v:stroke joinstyle="miter"/>
+              </v:oval>
+            </w:pict>
+          </mc:Fallback>
+        </mc:AlternateContent>
+      </w:r>
+      <w:r>
+        <w:rPr>
+          <w:noProof/>
+        </w:rPr>
+        <mc:AlternateContent>
+          <mc:Choice Requires="wps">
+            <w:drawing>
+              <wp:anchor distT="0" distB="0" distL="114300" distR="114300" simplePos="0" relativeHeight="251738112" behindDoc="0" locked="0" layoutInCell="1" allowOverlap="1" wp14:anchorId="0623C32E" wp14:editId="2503684C">
+                <wp:simplePos x="0" y="0"/>
+                <wp:positionH relativeFrom="column">
+                  <wp:posOffset>1398896</wp:posOffset>
+                </wp:positionH>
+                <wp:positionV relativeFrom="paragraph">
+                  <wp:posOffset>354425</wp:posOffset>
+                </wp:positionV>
+                <wp:extent cx="0" cy="389643"/>
+                <wp:effectExtent l="76200" t="0" r="57150" b="48895"/>
+                <wp:wrapNone/>
+                <wp:docPr id="33" name="Straight Arrow Connector 33"/>
+                <wp:cNvGraphicFramePr/>
+                <a:graphic xmlns:a="http://schemas.openxmlformats.org/drawingml/2006/main">
+                  <a:graphicData uri="http://schemas.microsoft.com/office/word/2010/wordprocessingShape">
+                    <wps:wsp>
+                      <wps:cNvCnPr/>
+                      <wps:spPr>
+                        <a:xfrm>
+                          <a:off x="0" y="0"/>
+                          <a:ext cx="0" cy="389643"/>
+                        </a:xfrm>
+                        <a:prstGeom prst="straightConnector1">
+                          <a:avLst/>
+                        </a:prstGeom>
+                        <a:ln>
+                          <a:tailEnd type="triangle"/>
+                        </a:ln>
+                      </wps:spPr>
+                      <wps:style>
+                        <a:lnRef idx="1">
+                          <a:schemeClr val="accent1"/>
+                        </a:lnRef>
+                        <a:fillRef idx="0">
+                          <a:schemeClr val="accent1"/>
+                        </a:fillRef>
+                        <a:effectRef idx="0">
+                          <a:schemeClr val="accent1"/>
+                        </a:effectRef>
+                        <a:fontRef idx="minor">
+                          <a:schemeClr val="tx1"/>
+                        </a:fontRef>
+                      </wps:style>
+                      <wps:bodyPr/>
+                    </wps:wsp>
+                  </a:graphicData>
+                </a:graphic>
+              </wp:anchor>
+            </w:drawing>
+          </mc:Choice>
+          <mc:Fallback>
+            <w:pict>
+              <v:shape w14:anchorId="0A209DA4" id="Straight Arrow Connector 33" o:spid="_x0000_s1026" type="#_x0000_t32" style="position:absolute;margin-left:110.15pt;margin-top:27.9pt;width:0;height:30.7pt;z-index:251738112;visibility:visible;mso-wrap-style:square;mso-wrap-distance-left:9pt;mso-wrap-distance-top:0;mso-wrap-distance-right:9pt;mso-wrap-distance-bottom:0;mso-position-horizontal:absolute;mso-position-horizontal-relative:text;mso-position-vertical:absolute;mso-position-vertical-relative:text" o:gfxdata="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" strokecolor="#5b9bd5 [3204]" strokeweight=".5pt">
+                <v:stroke endarrow="block" joinstyle="miter"/>
+              </v:shape>
+            </w:pict>
+          </mc:Fallback>
+        </mc:AlternateContent>
+      </w:r>
+      <w:r>
+        <w:rPr>
+          <w:noProof/>
+        </w:rPr>
+        <mc:AlternateContent>
+          <mc:Choice Requires="wps">
+            <w:drawing>
+              <wp:anchor distT="0" distB="0" distL="114300" distR="114300" simplePos="0" relativeHeight="251719680" behindDoc="0" locked="0" layoutInCell="1" allowOverlap="1" wp14:anchorId="0EC4E203" wp14:editId="321F3B9F">
+                <wp:simplePos x="0" y="0"/>
+                <wp:positionH relativeFrom="column">
+                  <wp:posOffset>1228299</wp:posOffset>
+                </wp:positionH>
+                <wp:positionV relativeFrom="paragraph">
+                  <wp:posOffset>34385</wp:posOffset>
+                </wp:positionV>
+                <wp:extent cx="327025" cy="320371"/>
+                <wp:effectExtent l="0" t="0" r="15875" b="22860"/>
+                <wp:wrapNone/>
+                <wp:docPr id="2" name="Oval 2"/>
+                <wp:cNvGraphicFramePr/>
+                <a:graphic xmlns:a="http://schemas.openxmlformats.org/drawingml/2006/main">
+                  <a:graphicData uri="http://schemas.microsoft.com/office/word/2010/wordprocessingShape">
+                    <wps:wsp>
+                      <wps:cNvSpPr/>
+                      <wps:spPr>
+                        <a:xfrm>
+                          <a:off x="0" y="0"/>
+                          <a:ext cx="327025" cy="320371"/>
+                        </a:xfrm>
+                        <a:prstGeom prst="ellipse">
+                          <a:avLst/>
+                        </a:prstGeom>
+                      </wps:spPr>
+                      <wps:style>
+                        <a:lnRef idx="2">
+                          <a:schemeClr val="accent6"/>
+                        </a:lnRef>
+                        <a:fillRef idx="1">
+                          <a:schemeClr val="lt1"/>
+                        </a:fillRef>
+                        <a:effectRef idx="0">
+                          <a:schemeClr val="accent6"/>
+                        </a:effectRef>
+                        <a:fontRef idx="minor">
+                          <a:schemeClr val="dk1"/>
+                        </a:fontRef>
+                      </wps:style>
+                      <wps:bodyPr rot="0" spcFirstLastPara="0" vertOverflow="overflow" horzOverflow="overflow" vert="horz" wrap="square" lIns="91440" tIns="45720" rIns="91440" bIns="45720" numCol="1" spcCol="0" rtlCol="0" fromWordArt="0" anchor="ctr" anchorCtr="0" forceAA="0" compatLnSpc="1">
+                        <a:prstTxWarp prst="textNoShape">
+                          <a:avLst/>
+                        </a:prstTxWarp>
+                        <a:noAutofit/>
+                      </wps:bodyPr>
+                    </wps:wsp>
+                  </a:graphicData>
+                </a:graphic>
+                <wp14:sizeRelH relativeFrom="margin">
+                  <wp14:pctWidth>0</wp14:pctWidth>
+                </wp14:sizeRelH>
+                <wp14:sizeRelV relativeFrom="margin">
+                  <wp14:pctHeight>0</wp14:pctHeight>
+                </wp14:sizeRelV>
+              </wp:anchor>
+            </w:drawing>
+          </mc:Choice>
+          <mc:Fallback>
+            <w:pict>
+              <v:oval w14:anchorId="70A3A79A" id="Oval 2" o:spid="_x0000_s1026" style="position:absolute;margin-left:96.7pt;margin-top:2.7pt;width:25.75pt;height:25.25pt;z-index:251719680;visibility:visible;mso-wrap-style:square;mso-width-percent:0;mso-height-percent:0;mso-wrap-distance-left:9pt;mso-wrap-distance-top:0;mso-wrap-distance-right:9pt;mso-wrap-distance-bottom:0;mso-position-horizontal:absolute;mso-position-horizontal-relative:text;mso-position-vertical:absolute;mso-position-vertical-relative:text;mso-width-percent:0;mso-height-percent:0;mso-width-relative:margin;mso-height-relative:margin;v-text-anchor:middle" o:gfxdata="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" fillcolor="white [3201]" strokecolor="#70ad47 [3209]" strokeweight="1pt">
+                <v:stroke joinstyle="miter"/>
+              </v:oval>
+            </w:pict>
+          </mc:Fallback>
+        </mc:AlternateContent>
+      </w:r>
+    </w:p>
+    <w:p>
+      <w:pPr>
+        <w:tabs>
+          <w:tab w:val="left" w:pos="1710"/>
+        </w:tabs>
+        <w:spacing w:after="0" w:line="360" w:lineRule="auto"/>
+        <w:ind w:firstLine="1440"/>
+        <w:jc w:val="both"/>
+      </w:pPr>
+    </w:p>
+    <w:p>
+      <w:pPr>
+        <w:tabs>
+          <w:tab w:val="left" w:pos="1710"/>
+        </w:tabs>
+        <w:spacing w:after="0" w:line="360" w:lineRule="auto"/>
+        <w:ind w:firstLine="1440"/>
+        <w:jc w:val="both"/>
+      </w:pPr>
+      <w:r>
+        <w:tab/>
+      </w:r>
+      <w:r>
+        <w:tab/>
+        <w:t>a</w:t>
+      </w:r>
+    </w:p>
+    <w:p>
+      <w:pPr>
+        <w:tabs>
+          <w:tab w:val="left" w:pos="1710"/>
+        </w:tabs>
+        <w:spacing w:after="0" w:line="360" w:lineRule="auto"/>
+        <w:ind w:firstLine="1440"/>
+        <w:jc w:val="both"/>
+      </w:pPr>
+      <w:r>
+        <w:rPr>
+          <w:noProof/>
+        </w:rPr>
+        <mc:AlternateContent>
+          <mc:Choice Requires="wps">
+            <w:drawing>
+              <wp:anchor distT="0" distB="0" distL="114300" distR="114300" simplePos="0" relativeHeight="251740160" behindDoc="0" locked="0" layoutInCell="1" allowOverlap="1" wp14:anchorId="47F9AC2C" wp14:editId="504EE834">
+                <wp:simplePos x="0" y="0"/>
+                <wp:positionH relativeFrom="column">
+                  <wp:posOffset>1603168</wp:posOffset>
+                </wp:positionH>
+                <wp:positionV relativeFrom="paragraph">
+                  <wp:posOffset>146148</wp:posOffset>
+                </wp:positionV>
+                <wp:extent cx="375409" cy="4435046"/>
+                <wp:effectExtent l="38100" t="76200" r="615315" b="22860"/>
+                <wp:wrapNone/>
+                <wp:docPr id="44" name="Elbow Connector 44"/>
+                <wp:cNvGraphicFramePr/>
+                <a:graphic xmlns:a="http://schemas.openxmlformats.org/drawingml/2006/main">
+                  <a:graphicData uri="http://schemas.microsoft.com/office/word/2010/wordprocessingShape">
+                    <wps:wsp>
+                      <wps:cNvCnPr/>
+                      <wps:spPr>
+                        <a:xfrm flipH="1" flipV="1">
+                          <a:off x="0" y="0"/>
+                          <a:ext cx="375409" cy="4435046"/>
+                        </a:xfrm>
+                        <a:prstGeom prst="bentConnector3">
+                          <a:avLst>
+                            <a:gd name="adj1" fmla="val -158322"/>
+                          </a:avLst>
+                        </a:prstGeom>
+                        <a:ln>
+                          <a:tailEnd type="triangle"/>
+                        </a:ln>
+                      </wps:spPr>
+                      <wps:style>
+                        <a:lnRef idx="1">
+                          <a:schemeClr val="accent1"/>
+                        </a:lnRef>
+                        <a:fillRef idx="0">
+                          <a:schemeClr val="accent1"/>
+                        </a:fillRef>
+                        <a:effectRef idx="0">
+                          <a:schemeClr val="accent1"/>
+                        </a:effectRef>
+                        <a:fontRef idx="minor">
+                          <a:schemeClr val="tx1"/>
+                        </a:fontRef>
+                      </wps:style>
+                      <wps:bodyPr/>
+                    </wps:wsp>
+                  </a:graphicData>
+                </a:graphic>
+                <wp14:sizeRelH relativeFrom="margin">
+                  <wp14:pctWidth>0</wp14:pctWidth>
+                </wp14:sizeRelH>
+                <wp14:sizeRelV relativeFrom="margin">
+                  <wp14:pctHeight>0</wp14:pctHeight>
+                </wp14:sizeRelV>
+              </wp:anchor>
+            </w:drawing>
+          </mc:Choice>
+          <mc:Fallback>
+            <w:pict>
+              <v:shapetype w14:anchorId="1D9DC296" id="_x0000_t34" coordsize="21600,21600" o:spt="34" o:oned="t" adj="10800" path="m,l@0,0@0,21600,21600,21600e" filled="f">
+                <v:stroke joinstyle="miter"/>
+                <v:formulas>
+                  <v:f eqn="val #0"/>
+                </v:formulas>
+                <v:path arrowok="t" fillok="f" o:connecttype="none"/>
+                <v:handles>
+                  <v:h position="#0,center"/>
+                </v:handles>
+                <o:lock v:ext="edit" shapetype="t"/>
+              </v:shapetype>
+              <v:shape id="Elbow Connector 44" o:spid="_x0000_s1026" type="#_x0000_t34" style="position:absolute;margin-left:126.25pt;margin-top:11.5pt;width:29.55pt;height:349.2pt;flip:x y;z-index:251740160;visibility:visible;mso-wrap-style:square;mso-width-percent:0;mso-height-percent:0;mso-wrap-distance-left:9pt;mso-wrap-distance-top:0;mso-wrap-distance-right:9pt;mso-wrap-distance-bottom:0;mso-position-horizontal:absolute;mso-position-horizontal-relative:text;mso-position-vertical:absolute;mso-position-vertical-relative:text;mso-width-percent:0;mso-height-percent:0;mso-width-relative:margin;mso-height-relative:margin" o:gfxdata="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" adj="-34198" strokecolor="#5b9bd5 [3204]" strokeweight=".5pt">
+                <v:stroke endarrow="block"/>
+              </v:shape>
+            </w:pict>
+          </mc:Fallback>
+        </mc:AlternateContent>
+      </w:r>
+    </w:p>
+    <w:p>
+      <w:pPr>
+        <w:tabs>
+          <w:tab w:val="left" w:pos="1710"/>
+        </w:tabs>
+        <w:spacing w:after="0" w:line="360" w:lineRule="auto"/>
+        <w:ind w:firstLine="1440"/>
+        <w:jc w:val="both"/>
+      </w:pPr>
+      <w:r>
+        <w:tab/>
+      </w:r>
+      <w:r>
+        <w:tab/>
+        <w:t>b</w:t>
+      </w:r>
+    </w:p>
+    <w:p>
+      <w:pPr>
+        <w:tabs>
+          <w:tab w:val="left" w:pos="1710"/>
+        </w:tabs>
+        <w:spacing w:after="0" w:line="360" w:lineRule="auto"/>
+        <w:ind w:firstLine="1440"/>
+        <w:jc w:val="both"/>
+      </w:pPr>
+    </w:p>
+    <w:p>
+      <w:pPr>
+        <w:tabs>
+          <w:tab w:val="left" w:pos="1710"/>
+        </w:tabs>
+        <w:spacing w:after="0" w:line="360" w:lineRule="auto"/>
+        <w:ind w:firstLine="1440"/>
+        <w:jc w:val="both"/>
+      </w:pPr>
+    </w:p>
+    <w:p>
+      <w:pPr>
+        <w:tabs>
+          <w:tab w:val="left" w:pos="2515"/>
+        </w:tabs>
+        <w:spacing w:after="0" w:line="360" w:lineRule="auto"/>
+        <w:ind w:firstLine="1440"/>
+        <w:jc w:val="both"/>
+      </w:pPr>
+      <w:r>
+        <w:rPr>
+          <w:noProof/>
+        </w:rPr>
+        <mc:AlternateContent>
+          <mc:Choice Requires="wps">
+            <w:drawing>
+              <wp:anchor distT="0" distB="0" distL="114300" distR="114300" simplePos="0" relativeHeight="251728896" behindDoc="0" locked="0" layoutInCell="1" allowOverlap="1" wp14:anchorId="59BCF2FA" wp14:editId="40C23D35">
+                <wp:simplePos x="0" y="0"/>
+                <wp:positionH relativeFrom="column">
+                  <wp:posOffset>903738</wp:posOffset>
+                </wp:positionH>
+                <wp:positionV relativeFrom="paragraph">
+                  <wp:posOffset>199902</wp:posOffset>
+                </wp:positionV>
+                <wp:extent cx="327546" cy="327196"/>
+                <wp:effectExtent l="0" t="0" r="15875" b="15875"/>
+                <wp:wrapNone/>
+                <wp:docPr id="9" name="Oval 9"/>
+                <wp:cNvGraphicFramePr/>
+                <a:graphic xmlns:a="http://schemas.openxmlformats.org/drawingml/2006/main">
+                  <a:graphicData uri="http://schemas.microsoft.com/office/word/2010/wordprocessingShape">
+                    <wps:wsp>
+                      <wps:cNvSpPr/>
+                      <wps:spPr>
+                        <a:xfrm>
+                          <a:off x="0" y="0"/>
+                          <a:ext cx="327546" cy="327196"/>
+                        </a:xfrm>
+                        <a:prstGeom prst="ellipse">
+                          <a:avLst/>
+                        </a:prstGeom>
+                      </wps:spPr>
+                      <wps:style>
+                        <a:lnRef idx="2">
+                          <a:schemeClr val="accent6"/>
+                        </a:lnRef>
+                        <a:fillRef idx="1">
+                          <a:schemeClr val="lt1"/>
+                        </a:fillRef>
+                        <a:effectRef idx="0">
+                          <a:schemeClr val="accent6"/>
+                        </a:effectRef>
+                        <a:fontRef idx="minor">
+                          <a:schemeClr val="dk1"/>
+                        </a:fontRef>
+                      </wps:style>
+                      <wps:bodyPr rot="0" spcFirstLastPara="0" vertOverflow="overflow" horzOverflow="overflow" vert="horz" wrap="square" lIns="91440" tIns="45720" rIns="91440" bIns="45720" numCol="1" spcCol="0" rtlCol="0" fromWordArt="0" anchor="ctr" anchorCtr="0" forceAA="0" compatLnSpc="1">
+                        <a:prstTxWarp prst="textNoShape">
+                          <a:avLst/>
+                        </a:prstTxWarp>
+                        <a:noAutofit/>
+                      </wps:bodyPr>
+                    </wps:wsp>
+                  </a:graphicData>
+                </a:graphic>
+                <wp14:sizeRelH relativeFrom="margin">
+                  <wp14:pctWidth>0</wp14:pctWidth>
+                </wp14:sizeRelH>
+                <wp14:sizeRelV relativeFrom="margin">
+                  <wp14:pctHeight>0</wp14:pctHeight>
+                </wp14:sizeRelV>
+              </wp:anchor>
+            </w:drawing>
+          </mc:Choice>
+          <mc:Fallback>
+            <w:pict>
+              <v:oval w14:anchorId="1C889A8B" id="Oval 9" o:spid="_x0000_s1026" style="position:absolute;margin-left:71.15pt;margin-top:15.75pt;width:25.8pt;height:25.75pt;z-index:251728896;visibility:visible;mso-wrap-style:square;mso-width-percent:0;mso-height-percent:0;mso-wrap-distance-left:9pt;mso-wrap-distance-top:0;mso-wrap-distance-right:9pt;mso-wrap-distance-bottom:0;mso-position-horizontal:absolute;mso-position-horizontal-relative:text;mso-position-vertical:absolute;mso-position-vertical-relative:text;mso-width-percent:0;mso-height-percent:0;mso-width-relative:margin;mso-height-relative:margin;v-text-anchor:middle" o:gfxdata="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" fillcolor="white [3201]" strokecolor="#70ad47 [3209]" strokeweight="1pt">
+                <v:stroke joinstyle="miter"/>
+              </v:oval>
+            </w:pict>
+          </mc:Fallback>
+        </mc:AlternateContent>
+      </w:r>
+      <w:r>
+        <w:t>c</w:t>
+      </w:r>
+      <w:r>
+        <w:tab/>
+        <w:t>d</w:t>
+      </w:r>
+    </w:p>
+    <w:p>
+      <w:pPr>
+        <w:tabs>
+          <w:tab w:val="left" w:pos="1710"/>
+        </w:tabs>
+        <w:spacing w:after="0" w:line="360" w:lineRule="auto"/>
+        <w:ind w:firstLine="1440"/>
+        <w:jc w:val="both"/>
+      </w:pPr>
+    </w:p>
+    <w:p>
+      <w:pPr>
+        <w:tabs>
+          <w:tab w:val="left" w:pos="1710"/>
+          <w:tab w:val="left" w:pos="2697"/>
+        </w:tabs>
+        <w:spacing w:after="0" w:line="360" w:lineRule="auto"/>
+        <w:ind w:firstLine="1440"/>
+        <w:jc w:val="both"/>
+      </w:pPr>
+      <w:r>
+        <w:tab/>
+        <w:t>e</w:t>
+      </w:r>
+      <w:r>
+        <w:tab/>
+        <w:t>f</w:t>
+      </w:r>
+    </w:p>
+    <w:p>
+      <w:pPr>
+        <w:tabs>
+          <w:tab w:val="left" w:pos="1710"/>
+        </w:tabs>
+        <w:spacing w:after="0" w:line="360" w:lineRule="auto"/>
+        <w:ind w:firstLine="1440"/>
+        <w:jc w:val="both"/>
+      </w:pPr>
+    </w:p>
+    <w:p>
+      <w:pPr>
+        <w:tabs>
+          <w:tab w:val="left" w:pos="4513"/>
+        </w:tabs>
+        <w:spacing w:after="0" w:line="360" w:lineRule="auto"/>
+        <w:ind w:firstLine="1440"/>
+        <w:jc w:val="both"/>
+      </w:pPr>
+      <w:r>
+        <w:rPr>
+          <w:noProof/>
+        </w:rPr>
+        <mc:AlternateContent>
+          <mc:Choice Requires="wps">
+            <w:drawing>
+              <wp:anchor distT="0" distB="0" distL="114300" distR="114300" simplePos="0" relativeHeight="251746304" behindDoc="0" locked="0" layoutInCell="1" allowOverlap="1" wp14:anchorId="76B2F2AB" wp14:editId="4A1470D9">
+                <wp:simplePos x="0" y="0"/>
+                <wp:positionH relativeFrom="column">
+                  <wp:posOffset>1704937</wp:posOffset>
+                </wp:positionH>
+                <wp:positionV relativeFrom="paragraph">
+                  <wp:posOffset>113030</wp:posOffset>
+                </wp:positionV>
+                <wp:extent cx="388961" cy="620973"/>
+                <wp:effectExtent l="0" t="0" r="68580" b="65405"/>
+                <wp:wrapNone/>
+                <wp:docPr id="52" name="Straight Arrow Connector 52"/>
+                <wp:cNvGraphicFramePr/>
+                <a:graphic xmlns:a="http://schemas.openxmlformats.org/drawingml/2006/main">
+                  <a:graphicData uri="http://schemas.microsoft.com/office/word/2010/wordprocessingShape">
+                    <wps:wsp>
+                      <wps:cNvCnPr/>
+                      <wps:spPr>
+                        <a:xfrm>
+                          <a:off x="0" y="0"/>
+                          <a:ext cx="388961" cy="620973"/>
+                        </a:xfrm>
+                        <a:prstGeom prst="straightConnector1">
+                          <a:avLst/>
+                        </a:prstGeom>
+                        <a:ln>
+                          <a:tailEnd type="triangle"/>
+                        </a:ln>
+                      </wps:spPr>
+                      <wps:style>
+                        <a:lnRef idx="1">
+                          <a:schemeClr val="accent1"/>
+                        </a:lnRef>
+                        <a:fillRef idx="0">
+                          <a:schemeClr val="accent1"/>
+                        </a:fillRef>
+                        <a:effectRef idx="0">
+                          <a:schemeClr val="accent1"/>
+                        </a:effectRef>
+                        <a:fontRef idx="minor">
+                          <a:schemeClr val="tx1"/>
+                        </a:fontRef>
+                      </wps:style>
+                      <wps:bodyPr/>
+                    </wps:wsp>
+                  </a:graphicData>
+                </a:graphic>
+                <wp14:sizeRelH relativeFrom="margin">
+                  <wp14:pctWidth>0</wp14:pctWidth>
+                </wp14:sizeRelH>
+                <wp14:sizeRelV relativeFrom="margin">
+                  <wp14:pctHeight>0</wp14:pctHeight>
+                </wp14:sizeRelV>
+              </wp:anchor>
+            </w:drawing>
+          </mc:Choice>
+          <mc:Fallback>
+            <w:pict>
+              <v:shape w14:anchorId="612DD16E" id="Straight Arrow Connector 52" o:spid="_x0000_s1026" type="#_x0000_t32" style="position:absolute;margin-left:134.25pt;margin-top:8.9pt;width:30.65pt;height:48.9pt;z-index:251746304;visibility:visible;mso-wrap-style:square;mso-width-percent:0;mso-height-percent:0;mso-wrap-distance-left:9pt;mso-wrap-distance-top:0;mso-wrap-distance-right:9pt;mso-wrap-distance-bottom:0;mso-position-horizontal:absolute;mso-position-horizontal-relative:text;mso-position-vertical:absolute;mso-position-vertical-relative:text;mso-width-percent:0;mso-height-percent:0;mso-width-relative:margin;mso-height-relative:margin" o:gfxdata="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" strokecolor="#5b9bd5 [3204]" strokeweight=".5pt">
+                <v:stroke endarrow="block" joinstyle="miter"/>
+              </v:shape>
+            </w:pict>
+          </mc:Fallback>
+        </mc:AlternateContent>
+      </w:r>
+      <w:r>
+        <w:rPr>
+          <w:noProof/>
+        </w:rPr>
+        <mc:AlternateContent>
+          <mc:Choice Requires="wps">
+            <w:drawing>
+              <wp:anchor distT="0" distB="0" distL="114300" distR="114300" simplePos="0" relativeHeight="251745280" behindDoc="0" locked="0" layoutInCell="1" allowOverlap="1" wp14:anchorId="0D3A0FE0" wp14:editId="077FAC17">
+                <wp:simplePos x="0" y="0"/>
+                <wp:positionH relativeFrom="column">
+                  <wp:posOffset>1153710</wp:posOffset>
+                </wp:positionH>
+                <wp:positionV relativeFrom="paragraph">
+                  <wp:posOffset>161404</wp:posOffset>
+                </wp:positionV>
+                <wp:extent cx="245660" cy="573339"/>
+                <wp:effectExtent l="38100" t="0" r="21590" b="55880"/>
+                <wp:wrapNone/>
+                <wp:docPr id="51" name="Straight Arrow Connector 51"/>
+                <wp:cNvGraphicFramePr/>
+                <a:graphic xmlns:a="http://schemas.openxmlformats.org/drawingml/2006/main">
+                  <a:graphicData uri="http://schemas.microsoft.com/office/word/2010/wordprocessingShape">
+                    <wps:wsp>
+                      <wps:cNvCnPr/>
+                      <wps:spPr>
+                        <a:xfrm flipH="1">
+                          <a:off x="0" y="0"/>
+                          <a:ext cx="245660" cy="573339"/>
+                        </a:xfrm>
+                        <a:prstGeom prst="straightConnector1">
+                          <a:avLst/>
+                        </a:prstGeom>
+                        <a:ln>
+                          <a:tailEnd type="triangle"/>
+                        </a:ln>
+                      </wps:spPr>
+                      <wps:style>
+                        <a:lnRef idx="1">
+                          <a:schemeClr val="accent1"/>
+                        </a:lnRef>
+                        <a:fillRef idx="0">
+                          <a:schemeClr val="accent1"/>
+                        </a:fillRef>
+                        <a:effectRef idx="0">
+                          <a:schemeClr val="accent1"/>
+                        </a:effectRef>
+                        <a:fontRef idx="minor">
+                          <a:schemeClr val="tx1"/>
+                        </a:fontRef>
+                      </wps:style>
+                      <wps:bodyPr/>
+                    </wps:wsp>
+                  </a:graphicData>
+                </a:graphic>
+                <wp14:sizeRelH relativeFrom="margin">
+                  <wp14:pctWidth>0</wp14:pctWidth>
+                </wp14:sizeRelH>
+                <wp14:sizeRelV relativeFrom="margin">
+                  <wp14:pctHeight>0</wp14:pctHeight>
+                </wp14:sizeRelV>
+              </wp:anchor>
+            </w:drawing>
+          </mc:Choice>
+          <mc:Fallback>
+            <w:pict>
+              <v:shape w14:anchorId="61E755FC" id="Straight Arrow Connector 51" o:spid="_x0000_s1026" type="#_x0000_t32" style="position:absolute;margin-left:90.85pt;margin-top:12.7pt;width:19.35pt;height:45.15pt;flip:x;z-index:251745280;visibility:visible;mso-wrap-style:square;mso-width-percent:0;mso-height-percent:0;mso-wrap-distance-left:9pt;mso-wrap-distance-top:0;mso-wrap-distance-right:9pt;mso-wrap-distance-bottom:0;mso-position-horizontal:absolute;mso-position-horizontal-relative:text;mso-position-vertical:absolute;mso-position-vertical-relative:text;mso-width-percent:0;mso-height-percent:0;mso-width-relative:margin;mso-height-relative:margin" o:gfxdata="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" strokecolor="#5b9bd5 [3204]" strokeweight=".5pt">
+                <v:stroke endarrow="block" joinstyle="miter"/>
+              </v:shape>
+            </w:pict>
+          </mc:Fallback>
+        </mc:AlternateContent>
+      </w:r>
+      <w:r>
+        <w:tab/>
+        <w:t>L</w:t>
+      </w:r>
+    </w:p>
+    <w:p>
+      <w:pPr>
+        <w:tabs>
+          <w:tab w:val="left" w:pos="1710"/>
+          <w:tab w:val="left" w:pos="2160"/>
+          <w:tab w:val="left" w:pos="3041"/>
+        </w:tabs>
+        <w:spacing w:after="0" w:line="360" w:lineRule="auto"/>
+        <w:ind w:firstLine="1440"/>
+        <w:jc w:val="both"/>
+      </w:pPr>
+      <w:r>
+        <w:tab/>
+      </w:r>
+      <w:r>
+        <w:tab/>
+        <w:t>g</w:t>
+      </w:r>
+      <w:r>
+        <w:tab/>
+        <w:t>h</w:t>
+      </w:r>
+    </w:p>
+    <w:p>
+      <w:pPr>
+        <w:tabs>
+          <w:tab w:val="left" w:pos="1710"/>
+        </w:tabs>
+        <w:spacing w:after="0" w:line="360" w:lineRule="auto"/>
+        <w:ind w:firstLine="1440"/>
+        <w:jc w:val="both"/>
+      </w:pPr>
+      <w:r>
+        <w:rPr>
+          <w:noProof/>
+        </w:rPr>
+        <mc:AlternateContent>
+          <mc:Choice Requires="wps">
+            <w:drawing>
+              <wp:anchor distT="0" distB="0" distL="114300" distR="114300" simplePos="0" relativeHeight="251724800" behindDoc="0" locked="0" layoutInCell="1" allowOverlap="1" wp14:anchorId="057A8699" wp14:editId="488A4B9C">
+                <wp:simplePos x="0" y="0"/>
+                <wp:positionH relativeFrom="column">
+                  <wp:posOffset>2020722</wp:posOffset>
+                </wp:positionH>
+                <wp:positionV relativeFrom="paragraph">
+                  <wp:posOffset>163678</wp:posOffset>
+                </wp:positionV>
+                <wp:extent cx="327546" cy="361666"/>
+                <wp:effectExtent l="0" t="0" r="15875" b="19685"/>
+                <wp:wrapNone/>
+                <wp:docPr id="7" name="Oval 7"/>
+                <wp:cNvGraphicFramePr/>
+                <a:graphic xmlns:a="http://schemas.openxmlformats.org/drawingml/2006/main">
+                  <a:graphicData uri="http://schemas.microsoft.com/office/word/2010/wordprocessingShape">
+                    <wps:wsp>
+                      <wps:cNvSpPr/>
+                      <wps:spPr>
+                        <a:xfrm>
+                          <a:off x="0" y="0"/>
+                          <a:ext cx="327546" cy="361666"/>
+                        </a:xfrm>
+                        <a:prstGeom prst="ellipse">
+                          <a:avLst/>
+                        </a:prstGeom>
+                      </wps:spPr>
+                      <wps:style>
+                        <a:lnRef idx="2">
+                          <a:schemeClr val="accent6"/>
+                        </a:lnRef>
+                        <a:fillRef idx="1">
+                          <a:schemeClr val="lt1"/>
+                        </a:fillRef>
+                        <a:effectRef idx="0">
+                          <a:schemeClr val="accent6"/>
+                        </a:effectRef>
+                        <a:fontRef idx="minor">
+                          <a:schemeClr val="dk1"/>
+                        </a:fontRef>
+                      </wps:style>
+                      <wps:bodyPr rot="0" spcFirstLastPara="0" vertOverflow="overflow" horzOverflow="overflow" vert="horz" wrap="square" lIns="91440" tIns="45720" rIns="91440" bIns="45720" numCol="1" spcCol="0" rtlCol="0" fromWordArt="0" anchor="ctr" anchorCtr="0" forceAA="0" compatLnSpc="1">
+                        <a:prstTxWarp prst="textNoShape">
+                          <a:avLst/>
+                        </a:prstTxWarp>
+                        <a:noAutofit/>
+                      </wps:bodyPr>
+                    </wps:wsp>
+                  </a:graphicData>
+                </a:graphic>
+                <wp14:sizeRelH relativeFrom="margin">
+                  <wp14:pctWidth>0</wp14:pctWidth>
+                </wp14:sizeRelH>
+                <wp14:sizeRelV relativeFrom="margin">
+                  <wp14:pctHeight>0</wp14:pctHeight>
+                </wp14:sizeRelV>
+              </wp:anchor>
+            </w:drawing>
+          </mc:Choice>
+          <mc:Fallback>
+            <w:pict>
+              <v:oval w14:anchorId="55864B26" id="Oval 7" o:spid="_x0000_s1026" style="position:absolute;margin-left:159.1pt;margin-top:12.9pt;width:25.8pt;height:28.5pt;z-index:251724800;visibility:visible;mso-wrap-style:square;mso-width-percent:0;mso-height-percent:0;mso-wrap-distance-left:9pt;mso-wrap-distance-top:0;mso-wrap-distance-right:9pt;mso-wrap-distance-bottom:0;mso-position-horizontal:absolute;mso-position-horizontal-relative:text;mso-position-vertical:absolute;mso-position-vertical-relative:text;mso-width-percent:0;mso-height-percent:0;mso-width-relative:margin;mso-height-relative:margin;v-text-anchor:middle" o:gfxdata="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" fillcolor="white [3201]" strokecolor="#70ad47 [3209]" strokeweight="1pt">
+                <v:stroke joinstyle="miter"/>
+              </v:oval>
+            </w:pict>
+          </mc:Fallback>
+        </mc:AlternateContent>
+      </w:r>
+      <w:r>
+        <w:rPr>
+          <w:noProof/>
+        </w:rPr>
+        <mc:AlternateContent>
+          <mc:Choice Requires="wps">
+            <w:drawing>
+              <wp:anchor distT="0" distB="0" distL="114300" distR="114300" simplePos="0" relativeHeight="251722752" behindDoc="0" locked="0" layoutInCell="1" allowOverlap="1" wp14:anchorId="7C838A11" wp14:editId="5D54ABAE">
+                <wp:simplePos x="0" y="0"/>
+                <wp:positionH relativeFrom="column">
+                  <wp:posOffset>900288</wp:posOffset>
+                </wp:positionH>
+                <wp:positionV relativeFrom="paragraph">
+                  <wp:posOffset>220165</wp:posOffset>
+                </wp:positionV>
+                <wp:extent cx="327546" cy="361666"/>
+                <wp:effectExtent l="0" t="0" r="15875" b="19685"/>
+                <wp:wrapNone/>
+                <wp:docPr id="6" name="Oval 6"/>
+                <wp:cNvGraphicFramePr/>
+                <a:graphic xmlns:a="http://schemas.openxmlformats.org/drawingml/2006/main">
+                  <a:graphicData uri="http://schemas.microsoft.com/office/word/2010/wordprocessingShape">
+                    <wps:wsp>
+                      <wps:cNvSpPr/>
+                      <wps:spPr>
+                        <a:xfrm>
+                          <a:off x="0" y="0"/>
+                          <a:ext cx="327546" cy="361666"/>
+                        </a:xfrm>
+                        <a:prstGeom prst="ellipse">
+                          <a:avLst/>
+                        </a:prstGeom>
+                      </wps:spPr>
+                      <wps:style>
+                        <a:lnRef idx="2">
+                          <a:schemeClr val="accent6"/>
+                        </a:lnRef>
+                        <a:fillRef idx="1">
+                          <a:schemeClr val="lt1"/>
+                        </a:fillRef>
+                        <a:effectRef idx="0">
+                          <a:schemeClr val="accent6"/>
+                        </a:effectRef>
+                        <a:fontRef idx="minor">
+                          <a:schemeClr val="dk1"/>
+                        </a:fontRef>
+                      </wps:style>
+                      <wps:bodyPr rot="0" spcFirstLastPara="0" vertOverflow="overflow" horzOverflow="overflow" vert="horz" wrap="square" lIns="91440" tIns="45720" rIns="91440" bIns="45720" numCol="1" spcCol="0" rtlCol="0" fromWordArt="0" anchor="ctr" anchorCtr="0" forceAA="0" compatLnSpc="1">
+                        <a:prstTxWarp prst="textNoShape">
+                          <a:avLst/>
+                        </a:prstTxWarp>
+                        <a:noAutofit/>
+                      </wps:bodyPr>
+                    </wps:wsp>
+                  </a:graphicData>
+                </a:graphic>
+                <wp14:sizeRelH relativeFrom="margin">
+                  <wp14:pctWidth>0</wp14:pctWidth>
+                </wp14:sizeRelH>
+                <wp14:sizeRelV relativeFrom="margin">
+                  <wp14:pctHeight>0</wp14:pctHeight>
+                </wp14:sizeRelV>
+              </wp:anchor>
+            </w:drawing>
+          </mc:Choice>
+          <mc:Fallback>
+            <w:pict>
+              <v:oval w14:anchorId="57315688" id="Oval 6" o:spid="_x0000_s1026" style="position:absolute;margin-left:70.9pt;margin-top:17.35pt;width:25.8pt;height:28.5pt;z-index:251722752;visibility:visible;mso-wrap-style:square;mso-width-percent:0;mso-height-percent:0;mso-wrap-distance-left:9pt;mso-wrap-distance-top:0;mso-wrap-distance-right:9pt;mso-wrap-distance-bottom:0;mso-position-horizontal:absolute;mso-position-horizontal-relative:text;mso-position-vertical:absolute;mso-position-vertical-relative:text;mso-width-percent:0;mso-height-percent:0;mso-width-relative:margin;mso-height-relative:margin;v-text-anchor:middle" o:gfxdata="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" fillcolor="white [3201]" strokecolor="#70ad47 [3209]" strokeweight="1pt">
+                <v:stroke joinstyle="miter"/>
+              </v:oval>
+            </w:pict>
+          </mc:Fallback>
+        </mc:AlternateContent>
+      </w:r>
+    </w:p>
+    <w:p>
+      <w:pPr>
+        <w:tabs>
+          <w:tab w:val="left" w:pos="1710"/>
+        </w:tabs>
+        <w:spacing w:after="0" w:line="360" w:lineRule="auto"/>
+        <w:ind w:firstLine="1440"/>
+        <w:jc w:val="both"/>
+      </w:pPr>
+      <w:r>
+        <w:rPr>
+          <w:noProof/>
+        </w:rPr>
+        <mc:AlternateContent>
+          <mc:Choice Requires="wps">
+            <w:drawing>
+              <wp:anchor distT="0" distB="0" distL="114300" distR="114300" simplePos="0" relativeHeight="251753472" behindDoc="0" locked="0" layoutInCell="1" allowOverlap="1" wp14:anchorId="5C00C302" wp14:editId="2445FF5E">
+                <wp:simplePos x="0" y="0"/>
+                <wp:positionH relativeFrom="column">
+                  <wp:posOffset>1842448</wp:posOffset>
+                </wp:positionH>
+                <wp:positionV relativeFrom="paragraph">
+                  <wp:posOffset>1986820</wp:posOffset>
+                </wp:positionV>
+                <wp:extent cx="47767" cy="382820"/>
+                <wp:effectExtent l="38100" t="0" r="85725" b="55880"/>
+                <wp:wrapNone/>
+                <wp:docPr id="58" name="Straight Arrow Connector 58"/>
+                <wp:cNvGraphicFramePr/>
+                <a:graphic xmlns:a="http://schemas.openxmlformats.org/drawingml/2006/main">
+                  <a:graphicData uri="http://schemas.microsoft.com/office/word/2010/wordprocessingShape">
+                    <wps:wsp>
+                      <wps:cNvCnPr/>
+                      <wps:spPr>
+                        <a:xfrm>
+                          <a:off x="0" y="0"/>
+                          <a:ext cx="47767" cy="382820"/>
+                        </a:xfrm>
+                        <a:prstGeom prst="straightConnector1">
+                          <a:avLst/>
+                        </a:prstGeom>
+                        <a:ln>
+                          <a:tailEnd type="triangle"/>
+                        </a:ln>
+                      </wps:spPr>
+                      <wps:style>
+                        <a:lnRef idx="1">
+                          <a:schemeClr val="accent1"/>
+                        </a:lnRef>
+                        <a:fillRef idx="0">
+                          <a:schemeClr val="accent1"/>
+                        </a:fillRef>
+                        <a:effectRef idx="0">
+                          <a:schemeClr val="accent1"/>
+                        </a:effectRef>
+                        <a:fontRef idx="minor">
+                          <a:schemeClr val="tx1"/>
+                        </a:fontRef>
+                      </wps:style>
+                      <wps:bodyPr/>
+                    </wps:wsp>
+                  </a:graphicData>
+                </a:graphic>
+              </wp:anchor>
+            </w:drawing>
+          </mc:Choice>
+          <mc:Fallback>
+            <w:pict>
+              <v:shape w14:anchorId="5D2950D9" id="Straight Arrow Connector 58" o:spid="_x0000_s1026" type="#_x0000_t32" style="position:absolute;margin-left:145.05pt;margin-top:156.45pt;width:3.75pt;height:30.15pt;z-index:251753472;visibility:visible;mso-wrap-style:square;mso-wrap-distance-left:9pt;mso-wrap-distance-top:0;mso-wrap-distance-right:9pt;mso-wrap-distance-bottom:0;mso-position-horizontal:absolute;mso-position-horizontal-relative:text;mso-position-vertical:absolute;mso-position-vertical-relative:text" o:gfxdata="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" strokecolor="#5b9bd5 [3204]" strokeweight=".5pt">
+                <v:stroke endarrow="block" joinstyle="miter"/>
+              </v:shape>
+            </w:pict>
+          </mc:Fallback>
+        </mc:AlternateContent>
+      </w:r>
+      <w:r>
+        <w:rPr>
+          <w:noProof/>
+        </w:rPr>
+        <mc:AlternateContent>
+          <mc:Choice Requires="wps">
+            <w:drawing>
+              <wp:anchor distT="0" distB="0" distL="114300" distR="114300" simplePos="0" relativeHeight="251752448" behindDoc="0" locked="0" layoutInCell="1" allowOverlap="1" wp14:anchorId="2C62723F" wp14:editId="57C59E19">
+                <wp:simplePos x="0" y="0"/>
+                <wp:positionH relativeFrom="column">
+                  <wp:posOffset>1705023</wp:posOffset>
+                </wp:positionH>
+                <wp:positionV relativeFrom="paragraph">
+                  <wp:posOffset>2369043</wp:posOffset>
+                </wp:positionV>
+                <wp:extent cx="334371" cy="348018"/>
+                <wp:effectExtent l="0" t="0" r="27940" b="13970"/>
+                <wp:wrapNone/>
+                <wp:docPr id="57" name="Oval 57"/>
+                <wp:cNvGraphicFramePr/>
+                <a:graphic xmlns:a="http://schemas.openxmlformats.org/drawingml/2006/main">
+                  <a:graphicData uri="http://schemas.microsoft.com/office/word/2010/wordprocessingShape">
+                    <wps:wsp>
+                      <wps:cNvSpPr/>
+                      <wps:spPr>
+                        <a:xfrm>
+                          <a:off x="0" y="0"/>
+                          <a:ext cx="334371" cy="348018"/>
+                        </a:xfrm>
+                        <a:prstGeom prst="ellipse">
+                          <a:avLst/>
+                        </a:prstGeom>
+                      </wps:spPr>
+                      <wps:style>
+                        <a:lnRef idx="2">
+                          <a:schemeClr val="accent1">
+                            <a:shade val="50000"/>
+                          </a:schemeClr>
+                        </a:lnRef>
+                        <a:fillRef idx="1">
+                          <a:schemeClr val="accent1"/>
+                        </a:fillRef>
+                        <a:effectRef idx="0">
+                          <a:schemeClr val="accent1"/>
+                        </a:effectRef>
+                        <a:fontRef idx="minor">
+                          <a:schemeClr val="lt1"/>
+                        </a:fontRef>
+                      </wps:style>
+                      <wps:bodyPr rot="0" spcFirstLastPara="0" vertOverflow="overflow" horzOverflow="overflow" vert="horz" wrap="square" lIns="91440" tIns="45720" rIns="91440" bIns="45720" numCol="1" spcCol="0" rtlCol="0" fromWordArt="0" anchor="ctr" anchorCtr="0" forceAA="0" compatLnSpc="1">
+                        <a:prstTxWarp prst="textNoShape">
+                          <a:avLst/>
+                        </a:prstTxWarp>
+                        <a:noAutofit/>
+                      </wps:bodyPr>
+                    </wps:wsp>
+                  </a:graphicData>
+                </a:graphic>
+                <wp14:sizeRelH relativeFrom="margin">
+                  <wp14:pctWidth>0</wp14:pctWidth>
+                </wp14:sizeRelH>
+                <wp14:sizeRelV relativeFrom="margin">
+                  <wp14:pctHeight>0</wp14:pctHeight>
+                </wp14:sizeRelV>
+              </wp:anchor>
+            </w:drawing>
+          </mc:Choice>
+          <mc:Fallback>
+            <w:pict>
+              <v:oval w14:anchorId="6839AAC1" id="Oval 57" o:spid="_x0000_s1026" style="position:absolute;margin-left:134.25pt;margin-top:186.55pt;width:26.35pt;height:27.4pt;z-index:251752448;visibility:visible;mso-wrap-style:square;mso-width-percent:0;mso-height-percent:0;mso-wrap-distance-left:9pt;mso-wrap-distance-top:0;mso-wrap-distance-right:9pt;mso-wrap-distance-bottom:0;mso-position-horizontal:absolute;mso-position-horizontal-relative:text;mso-position-vertical:absolute;mso-position-vertical-relative:text;mso-width-percent:0;mso-height-percent:0;mso-width-relative:margin;mso-height-relative:margin;v-text-anchor:middle" o:gfxdata="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" fillcolor="#5b9bd5 [3204]" strokecolor="#1f4d78 [1604]" strokeweight="1pt">
+                <v:stroke joinstyle="miter"/>
+              </v:oval>
+            </w:pict>
+          </mc:Fallback>
+        </mc:AlternateContent>
+      </w:r>
+      <w:r>
+        <w:rPr>
+          <w:noProof/>
+        </w:rPr>
+        <mc:AlternateContent>
+          <mc:Choice Requires="wps">
+            <w:drawing>
+              <wp:anchor distT="0" distB="0" distL="114300" distR="114300" simplePos="0" relativeHeight="251750400" behindDoc="0" locked="0" layoutInCell="1" allowOverlap="1" wp14:anchorId="7801B60E" wp14:editId="74B23B08">
+                <wp:simplePos x="0" y="0"/>
+                <wp:positionH relativeFrom="column">
+                  <wp:posOffset>1656715</wp:posOffset>
+                </wp:positionH>
+                <wp:positionV relativeFrom="paragraph">
+                  <wp:posOffset>1664335</wp:posOffset>
+                </wp:positionV>
+                <wp:extent cx="327025" cy="320040"/>
+                <wp:effectExtent l="0" t="0" r="15875" b="22860"/>
+                <wp:wrapNone/>
+                <wp:docPr id="55" name="Oval 55"/>
+                <wp:cNvGraphicFramePr/>
+                <a:graphic xmlns:a="http://schemas.openxmlformats.org/drawingml/2006/main">
+                  <a:graphicData uri="http://schemas.microsoft.com/office/word/2010/wordprocessingShape">
+                    <wps:wsp>
+                      <wps:cNvSpPr/>
+                      <wps:spPr>
+                        <a:xfrm>
+                          <a:off x="0" y="0"/>
+                          <a:ext cx="327025" cy="320040"/>
+                        </a:xfrm>
+                        <a:prstGeom prst="ellipse">
+                          <a:avLst/>
+                        </a:prstGeom>
+                      </wps:spPr>
+                      <wps:style>
+                        <a:lnRef idx="2">
+                          <a:schemeClr val="accent6"/>
+                        </a:lnRef>
+                        <a:fillRef idx="1">
+                          <a:schemeClr val="lt1"/>
+                        </a:fillRef>
+                        <a:effectRef idx="0">
+                          <a:schemeClr val="accent6"/>
+                        </a:effectRef>
+                        <a:fontRef idx="minor">
+                          <a:schemeClr val="dk1"/>
+                        </a:fontRef>
+                      </wps:style>
+                      <wps:bodyPr rot="0" spcFirstLastPara="0" vertOverflow="overflow" horzOverflow="overflow" vert="horz" wrap="square" lIns="91440" tIns="45720" rIns="91440" bIns="45720" numCol="1" spcCol="0" rtlCol="0" fromWordArt="0" anchor="ctr" anchorCtr="0" forceAA="0" compatLnSpc="1">
+                        <a:prstTxWarp prst="textNoShape">
+                          <a:avLst/>
+                        </a:prstTxWarp>
+                        <a:noAutofit/>
+                      </wps:bodyPr>
+                    </wps:wsp>
+                  </a:graphicData>
+                </a:graphic>
+                <wp14:sizeRelH relativeFrom="margin">
+                  <wp14:pctWidth>0</wp14:pctWidth>
+                </wp14:sizeRelH>
+                <wp14:sizeRelV relativeFrom="margin">
+                  <wp14:pctHeight>0</wp14:pctHeight>
+                </wp14:sizeRelV>
+              </wp:anchor>
+            </w:drawing>
+          </mc:Choice>
+          <mc:Fallback>
+            <w:pict>
+              <v:oval w14:anchorId="6B75A5D2" id="Oval 55" o:spid="_x0000_s1026" style="position:absolute;margin-left:130.45pt;margin-top:131.05pt;width:25.75pt;height:25.2pt;z-index:251750400;visibility:visible;mso-wrap-style:square;mso-width-percent:0;mso-height-percent:0;mso-wrap-distance-left:9pt;mso-wrap-distance-top:0;mso-wrap-distance-right:9pt;mso-wrap-distance-bottom:0;mso-position-horizontal:absolute;mso-position-horizontal-relative:text;mso-position-vertical:absolute;mso-position-vertical-relative:text;mso-width-percent:0;mso-height-percent:0;mso-width-relative:margin;mso-height-relative:margin;v-text-anchor:middle" o:gfxdata="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" fillcolor="white [3201]" strokecolor="#70ad47 [3209]" strokeweight="1pt">
+                <v:stroke joinstyle="miter"/>
+              </v:oval>
+            </w:pict>
+          </mc:Fallback>
+        </mc:AlternateContent>
+      </w:r>
+      <w:r>
+        <w:rPr>
+          <w:noProof/>
+        </w:rPr>
+        <mc:AlternateContent>
+          <mc:Choice Requires="wps">
+            <w:drawing>
+              <wp:anchor distT="0" distB="0" distL="114300" distR="114300" simplePos="0" relativeHeight="251751424" behindDoc="0" locked="0" layoutInCell="1" allowOverlap="1" wp14:anchorId="08CE12E6" wp14:editId="64B7BE05">
+                <wp:simplePos x="0" y="0"/>
+                <wp:positionH relativeFrom="column">
+                  <wp:posOffset>1753737</wp:posOffset>
+                </wp:positionH>
+                <wp:positionV relativeFrom="paragraph">
+                  <wp:posOffset>977568</wp:posOffset>
+                </wp:positionV>
+                <wp:extent cx="47189" cy="641445"/>
+                <wp:effectExtent l="38100" t="0" r="67310" b="63500"/>
+                <wp:wrapNone/>
+                <wp:docPr id="56" name="Straight Arrow Connector 56"/>
+                <wp:cNvGraphicFramePr/>
+                <a:graphic xmlns:a="http://schemas.openxmlformats.org/drawingml/2006/main">
+                  <a:graphicData uri="http://schemas.microsoft.com/office/word/2010/wordprocessingShape">
+                    <wps:wsp>
+                      <wps:cNvCnPr/>
+                      <wps:spPr>
+                        <a:xfrm>
+                          <a:off x="0" y="0"/>
+                          <a:ext cx="47189" cy="641445"/>
+                        </a:xfrm>
+                        <a:prstGeom prst="straightConnector1">
+                          <a:avLst/>
+                        </a:prstGeom>
+                        <a:ln>
+                          <a:tailEnd type="triangle"/>
+                        </a:ln>
+                      </wps:spPr>
+                      <wps:style>
+                        <a:lnRef idx="1">
+                          <a:schemeClr val="accent1"/>
+                        </a:lnRef>
+                        <a:fillRef idx="0">
+                          <a:schemeClr val="accent1"/>
+                        </a:fillRef>
+                        <a:effectRef idx="0">
+                          <a:schemeClr val="accent1"/>
+                        </a:effectRef>
+                        <a:fontRef idx="minor">
+                          <a:schemeClr val="tx1"/>
+                        </a:fontRef>
+                      </wps:style>
+                      <wps:bodyPr/>
+                    </wps:wsp>
+                  </a:graphicData>
+                </a:graphic>
+                <wp14:sizeRelV relativeFrom="margin">
+                  <wp14:pctHeight>0</wp14:pctHeight>
+                </wp14:sizeRelV>
+              </wp:anchor>
+            </w:drawing>
+          </mc:Choice>
+          <mc:Fallback>
+            <w:pict>
+              <v:shape w14:anchorId="01D0BD09" id="Straight Arrow Connector 56" o:spid="_x0000_s1026" type="#_x0000_t32" style="position:absolute;margin-left:138.1pt;margin-top:76.95pt;width:3.7pt;height:50.5pt;z-index:251751424;visibility:visible;mso-wrap-style:square;mso-height-percent:0;mso-wrap-distance-left:9pt;mso-wrap-distance-top:0;mso-wrap-distance-right:9pt;mso-wrap-distance-bottom:0;mso-position-horizontal:absolute;mso-position-horizontal-relative:text;mso-position-vertical:absolute;mso-position-vertical-relative:text;mso-height-percent:0;mso-height-relative:margin" o:gfxdata="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" strokecolor="#5b9bd5 [3204]" strokeweight=".5pt">
+                <v:stroke endarrow="block" joinstyle="miter"/>
+              </v:shape>
+            </w:pict>
+          </mc:Fallback>
+        </mc:AlternateContent>
+      </w:r>
+      <w:r>
+        <w:rPr>
+          <w:noProof/>
+        </w:rPr>
+        <mc:AlternateContent>
+          <mc:Choice Requires="wps">
+            <w:drawing>
+              <wp:anchor distT="0" distB="0" distL="114300" distR="114300" simplePos="0" relativeHeight="251748352" behindDoc="0" locked="0" layoutInCell="1" allowOverlap="1" wp14:anchorId="77E5EF74" wp14:editId="4B201FC3">
+                <wp:simplePos x="0" y="0"/>
+                <wp:positionH relativeFrom="column">
+                  <wp:posOffset>1889694</wp:posOffset>
+                </wp:positionH>
+                <wp:positionV relativeFrom="paragraph">
+                  <wp:posOffset>267534</wp:posOffset>
+                </wp:positionV>
+                <wp:extent cx="239357" cy="450566"/>
+                <wp:effectExtent l="38100" t="0" r="27940" b="64135"/>
+                <wp:wrapNone/>
+                <wp:docPr id="54" name="Straight Arrow Connector 54"/>
+                <wp:cNvGraphicFramePr/>
+                <a:graphic xmlns:a="http://schemas.openxmlformats.org/drawingml/2006/main">
+                  <a:graphicData uri="http://schemas.microsoft.com/office/word/2010/wordprocessingShape">
+                    <wps:wsp>
+                      <wps:cNvCnPr/>
+                      <wps:spPr>
+                        <a:xfrm flipH="1">
+                          <a:off x="0" y="0"/>
+                          <a:ext cx="239357" cy="450566"/>
+                        </a:xfrm>
+                        <a:prstGeom prst="straightConnector1">
+                          <a:avLst/>
+                        </a:prstGeom>
+                        <a:ln>
+                          <a:tailEnd type="triangle"/>
+                        </a:ln>
+                      </wps:spPr>
+                      <wps:style>
+                        <a:lnRef idx="1">
+                          <a:schemeClr val="accent1"/>
+                        </a:lnRef>
+                        <a:fillRef idx="0">
+                          <a:schemeClr val="accent1"/>
+                        </a:fillRef>
+                        <a:effectRef idx="0">
+                          <a:schemeClr val="accent1"/>
+                        </a:effectRef>
+                        <a:fontRef idx="minor">
+                          <a:schemeClr val="tx1"/>
+                        </a:fontRef>
+                      </wps:style>
+                      <wps:bodyPr/>
+                    </wps:wsp>
+                  </a:graphicData>
+                </a:graphic>
+              </wp:anchor>
+            </w:drawing>
+          </mc:Choice>
+          <mc:Fallback>
+            <w:pict>
+              <v:shape w14:anchorId="0B8B4EDB" id="Straight Arrow Connector 54" o:spid="_x0000_s1026" type="#_x0000_t32" style="position:absolute;margin-left:148.8pt;margin-top:21.05pt;width:18.85pt;height:35.5pt;flip:x;z-index:251748352;visibility:visible;mso-wrap-style:square;mso-wrap-distance-left:9pt;mso-wrap-distance-top:0;mso-wrap-distance-right:9pt;mso-wrap-distance-bottom:0;mso-position-horizontal:absolute;mso-position-horizontal-relative:text;mso-position-vertical:absolute;mso-position-vertical-relative:text" o:gfxdata="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" strokecolor="#5b9bd5 [3204]" strokeweight=".5pt">
+                <v:stroke endarrow="block" joinstyle="miter"/>
+              </v:shape>
+            </w:pict>
+          </mc:Fallback>
+        </mc:AlternateContent>
+      </w:r>
+      <w:r>
+        <w:rPr>
+          <w:noProof/>
+        </w:rPr>
+        <mc:AlternateContent>
+          <mc:Choice Requires="wps">
+            <w:drawing>
+              <wp:anchor distT="0" distB="0" distL="114300" distR="114300" simplePos="0" relativeHeight="251747328" behindDoc="0" locked="0" layoutInCell="1" allowOverlap="1" wp14:anchorId="2A6F67F7" wp14:editId="0EF42655">
+                <wp:simplePos x="0" y="0"/>
+                <wp:positionH relativeFrom="column">
+                  <wp:posOffset>1153236</wp:posOffset>
+                </wp:positionH>
+                <wp:positionV relativeFrom="paragraph">
+                  <wp:posOffset>267534</wp:posOffset>
+                </wp:positionV>
+                <wp:extent cx="409433" cy="450727"/>
+                <wp:effectExtent l="0" t="0" r="67310" b="64135"/>
+                <wp:wrapNone/>
+                <wp:docPr id="53" name="Straight Arrow Connector 53"/>
+                <wp:cNvGraphicFramePr/>
+                <a:graphic xmlns:a="http://schemas.openxmlformats.org/drawingml/2006/main">
+                  <a:graphicData uri="http://schemas.microsoft.com/office/word/2010/wordprocessingShape">
+                    <wps:wsp>
+                      <wps:cNvCnPr/>
+                      <wps:spPr>
+                        <a:xfrm>
+                          <a:off x="0" y="0"/>
+                          <a:ext cx="409433" cy="450727"/>
+                        </a:xfrm>
+                        <a:prstGeom prst="straightConnector1">
+                          <a:avLst/>
+                        </a:prstGeom>
+                        <a:ln>
+                          <a:tailEnd type="triangle"/>
+                        </a:ln>
+                      </wps:spPr>
+                      <wps:style>
+                        <a:lnRef idx="1">
+                          <a:schemeClr val="accent1"/>
+                        </a:lnRef>
+                        <a:fillRef idx="0">
+                          <a:schemeClr val="accent1"/>
+                        </a:fillRef>
+                        <a:effectRef idx="0">
+                          <a:schemeClr val="accent1"/>
+                        </a:effectRef>
+                        <a:fontRef idx="minor">
+                          <a:schemeClr val="tx1"/>
+                        </a:fontRef>
+                      </wps:style>
+                      <wps:bodyPr/>
+                    </wps:wsp>
+                  </a:graphicData>
+                </a:graphic>
+              </wp:anchor>
+            </w:drawing>
+          </mc:Choice>
+          <mc:Fallback>
+            <w:pict>
+              <v:shape w14:anchorId="7C02C7BE" id="Straight Arrow Connector 53" o:spid="_x0000_s1026" type="#_x0000_t32" style="position:absolute;margin-left:90.8pt;margin-top:21.05pt;width:32.25pt;height:35.5pt;z-index:251747328;visibility:visible;mso-wrap-style:square;mso-wrap-distance-left:9pt;mso-wrap-distance-top:0;mso-wrap-distance-right:9pt;mso-wrap-distance-bottom:0;mso-position-horizontal:absolute;mso-position-horizontal-relative:text;mso-position-vertical:absolute;mso-position-vertical-relative:text" o:gfxdata="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" strokecolor="#5b9bd5 [3204]" strokeweight=".5pt">
+                <v:stroke endarrow="block" joinstyle="miter"/>
+              </v:shape>
+            </w:pict>
+          </mc:Fallback>
+        </mc:AlternateContent>
+      </w:r>
+      <w:r>
+        <w:rPr>
+          <w:noProof/>
+        </w:rPr>
+        <mc:AlternateContent>
+          <mc:Choice Requires="wps">
+            <w:drawing>
+              <wp:anchor distT="0" distB="0" distL="114300" distR="114300" simplePos="0" relativeHeight="251726848" behindDoc="0" locked="0" layoutInCell="1" allowOverlap="1" wp14:anchorId="3E174DC8" wp14:editId="1F0FBC10">
+                <wp:simplePos x="0" y="0"/>
+                <wp:positionH relativeFrom="column">
+                  <wp:posOffset>1562990</wp:posOffset>
+                </wp:positionH>
+                <wp:positionV relativeFrom="paragraph">
+                  <wp:posOffset>615950</wp:posOffset>
+                </wp:positionV>
+                <wp:extent cx="327546" cy="361666"/>
+                <wp:effectExtent l="0" t="0" r="15875" b="19685"/>
+                <wp:wrapNone/>
+                <wp:docPr id="8" name="Oval 8"/>
+                <wp:cNvGraphicFramePr/>
+                <a:graphic xmlns:a="http://schemas.openxmlformats.org/drawingml/2006/main">
+                  <a:graphicData uri="http://schemas.microsoft.com/office/word/2010/wordprocessingShape">
+                    <wps:wsp>
+                      <wps:cNvSpPr/>
+                      <wps:spPr>
+                        <a:xfrm>
+                          <a:off x="0" y="0"/>
+                          <a:ext cx="327546" cy="361666"/>
+                        </a:xfrm>
+                        <a:prstGeom prst="ellipse">
+                          <a:avLst/>
+                        </a:prstGeom>
+                      </wps:spPr>
+                      <wps:style>
+                        <a:lnRef idx="2">
+                          <a:schemeClr val="accent6"/>
+                        </a:lnRef>
+                        <a:fillRef idx="1">
+                          <a:schemeClr val="lt1"/>
+                        </a:fillRef>
+                        <a:effectRef idx="0">
+                          <a:schemeClr val="accent6"/>
+                        </a:effectRef>
+                        <a:fontRef idx="minor">
+                          <a:schemeClr val="dk1"/>
+                        </a:fontRef>
+                      </wps:style>
+                      <wps:bodyPr rot="0" spcFirstLastPara="0" vertOverflow="overflow" horzOverflow="overflow" vert="horz" wrap="square" lIns="91440" tIns="45720" rIns="91440" bIns="45720" numCol="1" spcCol="0" rtlCol="0" fromWordArt="0" anchor="ctr" anchorCtr="0" forceAA="0" compatLnSpc="1">
+                        <a:prstTxWarp prst="textNoShape">
+                          <a:avLst/>
+                        </a:prstTxWarp>
+                        <a:noAutofit/>
+                      </wps:bodyPr>
+                    </wps:wsp>
+                  </a:graphicData>
+                </a:graphic>
+                <wp14:sizeRelH relativeFrom="margin">
+                  <wp14:pctWidth>0</wp14:pctWidth>
+                </wp14:sizeRelH>
+                <wp14:sizeRelV relativeFrom="margin">
+                  <wp14:pctHeight>0</wp14:pctHeight>
+                </wp14:sizeRelV>
+              </wp:anchor>
+            </w:drawing>
+          </mc:Choice>
+          <mc:Fallback>
+            <w:pict>
+              <v:oval w14:anchorId="6AC9CF1F" id="Oval 8" o:spid="_x0000_s1026" style="position:absolute;margin-left:123.05pt;margin-top:48.5pt;width:25.8pt;height:28.5pt;z-index:251726848;visibility:visible;mso-wrap-style:square;mso-width-percent:0;mso-height-percent:0;mso-wrap-distance-left:9pt;mso-wrap-distance-top:0;mso-wrap-distance-right:9pt;mso-wrap-distance-bottom:0;mso-position-horizontal:absolute;mso-position-horizontal-relative:text;mso-position-vertical:absolute;mso-position-vertical-relative:text;mso-width-percent:0;mso-height-percent:0;mso-width-relative:margin;mso-height-relative:margin;v-text-anchor:middle" o:gfxdata="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" fillcolor="white [3201]" strokecolor="#70ad47 [3209]" strokeweight="1pt">
+                <v:stroke joinstyle="miter"/>
+              </v:oval>
+            </w:pict>
+          </mc:Fallback>
+        </mc:AlternateContent>
+      </w:r>
+    </w:p>
+    <w:p>
+      <w:pPr>
+        <w:tabs>
+          <w:tab w:val="left" w:pos="1710"/>
+          <w:tab w:val="left" w:pos="3396"/>
+        </w:tabs>
+      </w:pPr>
+      <w:r>
+        <w:tab/>
+        <w:t>i</w:t>
+      </w:r>
+      <w:r>
+        <w:tab/>
+        <w:t>j</w:t>
+      </w:r>
+    </w:p>
+    <w:p/>
+    <w:p/>
+    <w:p>
+      <w:r>
+        <w:tab/>
+      </w:r>
+      <w:r>
+        <w:tab/>
+      </w:r>
+      <w:r>
+        <w:tab/>
+      </w:r>
+      <w:r>
+        <w:tab/>
+        <w:t>k</w:t>
+      </w:r>
+    </w:p>
+    <w:p/>
+    <w:p/>
+    <w:p>
+      <w:r>
+        <w:tab/>
+      </w:r>
+      <w:r>
+        <w:tab/>
+      </w:r>
+      <w:r>
+        <w:tab/>
+      </w:r>
+      <w:r>
+        <w:tab/>
+        <w:t>m</w:t>
+      </w:r>
+    </w:p>
+    <w:p/>
+    <w:p/>
+    <w:p/>
+    <w:p>
+      <w:pPr>
+        <w:tabs>
+          <w:tab w:val="left" w:pos="956"/>
+        </w:tabs>
+      </w:pPr>
+    </w:p>
+    <w:p>
+      <w:pPr>
+        <w:tabs>
+          <w:tab w:val="left" w:pos="956"/>
+        </w:tabs>
+      </w:pPr>
+    </w:p>
+    <w:p>
+      <w:pPr>
+        <w:tabs>
+          <w:tab w:val="left" w:pos="956"/>
+        </w:tabs>
+      </w:pPr>
+      <w:r>
+        <w:tab/>
+      </w:r>
+    </w:p>
+    <w:tbl>
+      <w:tblPr>
+        <w:tblStyle w:val="TableGrid"/>
+        <w:tblW w:w="0" w:type="auto"/>
+        <w:tblLook w:val="04A0" w:firstRow="1" w:lastRow="0" w:firstColumn="1" w:lastColumn="0" w:noHBand="0" w:noVBand="1"/>
+      </w:tblPr>
+      <w:tblGrid>
+        <w:gridCol w:w="2337"/>
+        <w:gridCol w:w="2337"/>
+        <w:gridCol w:w="2338"/>
+        <w:gridCol w:w="2338"/>
+      </w:tblGrid>
+      <w:tr>
+        <w:tc>
+          <w:tcPr>
+            <w:tcW w:w="2337" w:type="dxa"/>
+            <w:vMerge w:val="restart"/>
+          </w:tcPr>
+          <w:p>
+            <w:pPr>
+              <w:tabs>
+                <w:tab w:val="left" w:pos="1710"/>
+              </w:tabs>
+              <w:spacing w:line="360" w:lineRule="auto"/>
+              <w:jc w:val="center"/>
+              <w:rPr>
+                <w:sz w:val="28"/>
+                <w:szCs w:val="28"/>
+              </w:rPr>
+            </w:pPr>
+            <w:bookmarkStart w:id="12" w:name="_GoBack" w:colFirst="2" w:colLast="2"/>
+          </w:p>
+          <w:p>
+            <w:pPr>
+              <w:tabs>
+                <w:tab w:val="left" w:pos="1710"/>
+              </w:tabs>
+              <w:spacing w:line="360" w:lineRule="auto"/>
+              <w:jc w:val="center"/>
+              <w:rPr>
+                <w:sz w:val="28"/>
+                <w:szCs w:val="28"/>
+              </w:rPr>
+            </w:pPr>
+            <w:r>
+              <w:rPr>
+                <w:sz w:val="28"/>
+                <w:szCs w:val="28"/>
+              </w:rPr>
+              <w:t>Đường dẫn</w:t>
+            </w:r>
+          </w:p>
+        </w:tc>
+        <w:tc>
+          <w:tcPr>
+            <w:tcW w:w="4675" w:type="dxa"/>
+            <w:gridSpan w:val="2"/>
+          </w:tcPr>
+          <w:p>
+            <w:pPr>
+              <w:tabs>
+                <w:tab w:val="left" w:pos="1710"/>
+              </w:tabs>
+              <w:spacing w:line="360" w:lineRule="auto"/>
+              <w:jc w:val="center"/>
+              <w:rPr>
+                <w:sz w:val="28"/>
+                <w:szCs w:val="28"/>
+              </w:rPr>
+            </w:pPr>
+            <w:r>
+              <w:rPr>
+                <w:sz w:val="28"/>
+                <w:szCs w:val="28"/>
+              </w:rPr>
+              <w:t>Đầu vào</w:t>
+            </w:r>
+          </w:p>
+        </w:tc>
+        <w:tc>
+          <w:tcPr>
+            <w:tcW w:w="2338" w:type="dxa"/>
+            <w:vMerge w:val="restart"/>
+          </w:tcPr>
+          <w:p>
+            <w:pPr>
+              <w:tabs>
+                <w:tab w:val="left" w:pos="1710"/>
+              </w:tabs>
+              <w:spacing w:line="360" w:lineRule="auto"/>
+              <w:jc w:val="center"/>
+              <w:rPr>
+                <w:sz w:val="28"/>
+                <w:szCs w:val="28"/>
+              </w:rPr>
+            </w:pPr>
+            <w:r>
+              <w:rPr>
+                <w:sz w:val="28"/>
+                <w:szCs w:val="28"/>
+              </w:rPr>
+              <w:t>Đầu ra mong muốn</w:t>
+            </w:r>
+          </w:p>
+        </w:tc>
+      </w:tr>
+      <w:tr>
+        <w:tc>
+          <w:tcPr>
+            <w:tcW w:w="2337" w:type="dxa"/>
+            <w:vMerge/>
+          </w:tcPr>
+          <w:p>
+            <w:pPr>
+              <w:tabs>
+                <w:tab w:val="left" w:pos="1710"/>
+              </w:tabs>
+              <w:spacing w:line="360" w:lineRule="auto"/>
+              <w:jc w:val="center"/>
+              <w:rPr>
+                <w:sz w:val="28"/>
+                <w:szCs w:val="28"/>
+              </w:rPr>
+            </w:pPr>
+          </w:p>
+        </w:tc>
+        <w:tc>
+          <w:tcPr>
+            <w:tcW w:w="2337" w:type="dxa"/>
+          </w:tcPr>
+          <w:p>
+            <w:pPr>
+              <w:tabs>
+                <w:tab w:val="left" w:pos="1710"/>
+              </w:tabs>
+              <w:spacing w:line="360" w:lineRule="auto"/>
+              <w:jc w:val="center"/>
+              <w:rPr>
+                <w:sz w:val="28"/>
+                <w:szCs w:val="28"/>
+              </w:rPr>
+            </w:pPr>
+            <w:r>
+              <w:rPr>
+                <w:sz w:val="28"/>
+                <w:szCs w:val="28"/>
+              </w:rPr>
+              <w:t>a</w:t>
+            </w:r>
+          </w:p>
+        </w:tc>
+        <w:tc>
+          <w:tcPr>
+            <w:tcW w:w="2338" w:type="dxa"/>
+          </w:tcPr>
+          <w:p>
+            <w:pPr>
+              <w:tabs>
+                <w:tab w:val="left" w:pos="1710"/>
+              </w:tabs>
+              <w:spacing w:line="360" w:lineRule="auto"/>
+              <w:jc w:val="center"/>
+              <w:rPr>
+                <w:sz w:val="28"/>
+                <w:szCs w:val="28"/>
+              </w:rPr>
+            </w:pPr>
+            <w:r>
+              <w:rPr>
+                <w:sz w:val="28"/>
+                <w:szCs w:val="28"/>
+              </w:rPr>
+              <w:t>b</w:t>
+            </w:r>
+          </w:p>
+        </w:tc>
+        <w:tc>
+          <w:tcPr>
+            <w:tcW w:w="2338" w:type="dxa"/>
+            <w:vMerge/>
+          </w:tcPr>
+          <w:p>
+            <w:pPr>
+              <w:tabs>
+                <w:tab w:val="left" w:pos="1710"/>
+              </w:tabs>
+              <w:spacing w:line="360" w:lineRule="auto"/>
+              <w:jc w:val="center"/>
+              <w:rPr>
+                <w:sz w:val="28"/>
+                <w:szCs w:val="28"/>
+              </w:rPr>
+            </w:pPr>
+          </w:p>
+        </w:tc>
+      </w:tr>
+      <w:tr>
+        <w:tc>
+          <w:tcPr>
+            <w:tcW w:w="2337" w:type="dxa"/>
+          </w:tcPr>
+          <w:p>
+            <w:pPr>
+              <w:tabs>
+                <w:tab w:val="left" w:pos="1710"/>
+              </w:tabs>
+              <w:spacing w:line="360" w:lineRule="auto"/>
+              <w:jc w:val="center"/>
+              <w:rPr>
+                <w:sz w:val="28"/>
+                <w:szCs w:val="28"/>
+              </w:rPr>
+            </w:pPr>
+            <w:r>
+              <w:rPr>
+                <w:sz w:val="28"/>
+                <w:szCs w:val="28"/>
+              </w:rPr>
+              <w:t>A,b,c,e,g,i,k,L</w:t>
+            </w:r>
+            <w:r>
+              <w:rPr>
+                <w:sz w:val="28"/>
+                <w:szCs w:val="28"/>
+              </w:rPr>
+              <w:t>,,m</w:t>
+            </w:r>
+          </w:p>
+        </w:tc>
+        <w:tc>
+          <w:tcPr>
+            <w:tcW w:w="2337" w:type="dxa"/>
+          </w:tcPr>
+          <w:p>
+            <w:pPr>
+              <w:tabs>
+                <w:tab w:val="left" w:pos="1710"/>
+              </w:tabs>
+              <w:spacing w:line="360" w:lineRule="auto"/>
+              <w:jc w:val="center"/>
+              <w:rPr>
+                <w:sz w:val="28"/>
+                <w:szCs w:val="28"/>
+              </w:rPr>
+            </w:pPr>
+            <w:r>
+              <w:rPr>
+                <w:sz w:val="28"/>
+                <w:szCs w:val="28"/>
+              </w:rPr>
+              <w:t>I=[</w:t>
+            </w:r>
+            <w:r>
+              <w:rPr>
+                <w:sz w:val="28"/>
+                <w:szCs w:val="28"/>
+              </w:rPr>
+              <w:t>0</w:t>
+            </w:r>
+            <w:r>
+              <w:rPr>
+                <w:sz w:val="28"/>
+                <w:szCs w:val="28"/>
+              </w:rPr>
+              <w:t>][4]</w:t>
+            </w:r>
+          </w:p>
+        </w:tc>
+        <w:tc>
+          <w:tcPr>
+            <w:tcW w:w="2338" w:type="dxa"/>
+          </w:tcPr>
+          <w:p>
+            <w:pPr>
+              <w:tabs>
+                <w:tab w:val="left" w:pos="1710"/>
+              </w:tabs>
+              <w:spacing w:line="360" w:lineRule="auto"/>
+              <w:jc w:val="center"/>
+              <w:rPr>
+                <w:sz w:val="28"/>
+                <w:szCs w:val="28"/>
+              </w:rPr>
+            </w:pPr>
+          </w:p>
+        </w:tc>
+        <w:tc>
+          <w:tcPr>
+            <w:tcW w:w="2338" w:type="dxa"/>
+          </w:tcPr>
+          <w:p>
+            <w:pPr>
+              <w:tabs>
+                <w:tab w:val="left" w:pos="1710"/>
+              </w:tabs>
+              <w:spacing w:line="360" w:lineRule="auto"/>
+              <w:jc w:val="center"/>
+              <w:rPr>
+                <w:sz w:val="28"/>
+                <w:szCs w:val="28"/>
+              </w:rPr>
+            </w:pPr>
+            <w:r>
+              <w:rPr>
+                <w:sz w:val="28"/>
+                <w:szCs w:val="28"/>
+              </w:rPr>
+              <w:t>i&lt; list Sinh Hoat</w:t>
+            </w:r>
+          </w:p>
+        </w:tc>
+      </w:tr>
+      <w:tr>
+        <w:tc>
+          <w:tcPr>
+            <w:tcW w:w="2337" w:type="dxa"/>
+          </w:tcPr>
+          <w:p>
+            <w:pPr>
+              <w:tabs>
+                <w:tab w:val="left" w:pos="1710"/>
+              </w:tabs>
+              <w:spacing w:line="360" w:lineRule="auto"/>
+              <w:jc w:val="both"/>
+              <w:rPr>
+                <w:sz w:val="28"/>
+                <w:szCs w:val="28"/>
+              </w:rPr>
+            </w:pPr>
+            <w:r>
+              <w:rPr>
+                <w:sz w:val="28"/>
+                <w:szCs w:val="28"/>
+              </w:rPr>
+              <w:t>A,b,d,f,h,j,k,L,m</w:t>
+            </w:r>
+          </w:p>
+        </w:tc>
+        <w:tc>
+          <w:tcPr>
+            <w:tcW w:w="2337" w:type="dxa"/>
+          </w:tcPr>
+          <w:p>
+            <w:pPr>
+              <w:tabs>
+                <w:tab w:val="left" w:pos="1710"/>
+              </w:tabs>
+              <w:spacing w:line="360" w:lineRule="auto"/>
+              <w:jc w:val="both"/>
+              <w:rPr>
+                <w:sz w:val="28"/>
+                <w:szCs w:val="28"/>
+              </w:rPr>
+            </w:pPr>
+            <w:r>
+              <w:rPr>
+                <w:sz w:val="28"/>
+                <w:szCs w:val="28"/>
+              </w:rPr>
+              <w:t>i</w:t>
+            </w:r>
+          </w:p>
+        </w:tc>
+        <w:tc>
+          <w:tcPr>
+            <w:tcW w:w="2338" w:type="dxa"/>
+          </w:tcPr>
+          <w:p>
+            <w:pPr>
+              <w:tabs>
+                <w:tab w:val="left" w:pos="1710"/>
+              </w:tabs>
+              <w:spacing w:line="360" w:lineRule="auto"/>
+              <w:jc w:val="both"/>
+              <w:rPr>
+                <w:sz w:val="28"/>
+                <w:szCs w:val="28"/>
+              </w:rPr>
+            </w:pPr>
+          </w:p>
+        </w:tc>
+        <w:tc>
+          <w:tcPr>
+            <w:tcW w:w="2338" w:type="dxa"/>
+          </w:tcPr>
+          <w:p>
+            <w:pPr>
+              <w:tabs>
+                <w:tab w:val="left" w:pos="1710"/>
+              </w:tabs>
+              <w:spacing w:line="360" w:lineRule="auto"/>
+              <w:jc w:val="both"/>
+              <w:rPr>
+                <w:sz w:val="28"/>
+                <w:szCs w:val="28"/>
+              </w:rPr>
+            </w:pPr>
+          </w:p>
+        </w:tc>
+      </w:tr>
+      <w:tr>
+        <w:tc>
+          <w:tcPr>
+            <w:tcW w:w="2337" w:type="dxa"/>
+          </w:tcPr>
+          <w:p>
+            <w:pPr>
+              <w:tabs>
+                <w:tab w:val="left" w:pos="1710"/>
+              </w:tabs>
+              <w:spacing w:line="360" w:lineRule="auto"/>
+              <w:jc w:val="both"/>
+              <w:rPr>
+                <w:sz w:val="28"/>
+                <w:szCs w:val="28"/>
+              </w:rPr>
+            </w:pPr>
+          </w:p>
+        </w:tc>
+        <w:tc>
+          <w:tcPr>
+            <w:tcW w:w="2337" w:type="dxa"/>
+          </w:tcPr>
+          <w:p>
+            <w:pPr>
+              <w:tabs>
+                <w:tab w:val="left" w:pos="1710"/>
+              </w:tabs>
+              <w:spacing w:line="360" w:lineRule="auto"/>
+              <w:jc w:val="both"/>
+              <w:rPr>
+                <w:sz w:val="28"/>
+                <w:szCs w:val="28"/>
+              </w:rPr>
+            </w:pPr>
+          </w:p>
+        </w:tc>
+        <w:tc>
+          <w:tcPr>
+            <w:tcW w:w="2338" w:type="dxa"/>
+          </w:tcPr>
+          <w:p>
+            <w:pPr>
+              <w:tabs>
+                <w:tab w:val="left" w:pos="1710"/>
+              </w:tabs>
+              <w:spacing w:line="360" w:lineRule="auto"/>
+              <w:jc w:val="both"/>
+              <w:rPr>
+                <w:sz w:val="28"/>
+                <w:szCs w:val="28"/>
+              </w:rPr>
+            </w:pPr>
+          </w:p>
+        </w:tc>
+        <w:tc>
+          <w:tcPr>
+            <w:tcW w:w="2338" w:type="dxa"/>
+          </w:tcPr>
+          <w:p>
+            <w:pPr>
+              <w:tabs>
+                <w:tab w:val="left" w:pos="1710"/>
+              </w:tabs>
+              <w:spacing w:line="360" w:lineRule="auto"/>
+              <w:jc w:val="both"/>
+              <w:rPr>
+                <w:sz w:val="28"/>
+                <w:szCs w:val="28"/>
+              </w:rPr>
+            </w:pPr>
+          </w:p>
+        </w:tc>
+      </w:tr>
+      <w:bookmarkEnd w:id="12"/>
+    </w:tbl>
+    <w:p>
+      <w:pPr>
+        <w:tabs>
+          <w:tab w:val="left" w:pos="956"/>
+        </w:tabs>
+      </w:pPr>
+    </w:p>
     <w:sectPr>
       <w:pgSz w:w="12240" w:h="15840"/>
       <w:pgMar w:top="1440" w:right="1440" w:bottom="1440" w:left="1440" w:header="720" w:footer="720" w:gutter="0"/>
@@ -10031,6 +12713,30 @@
     </w:sectPr>
   </w:body>
 </w:document>
+</file>
+
+<file path=word/comments.xml><?xml version="1.0" encoding="utf-8"?>
+<w:comments xmlns:wpc="http://schemas.microsoft.com/office/word/2010/wordprocessingCanvas" xmlns:cx="http://schemas.microsoft.com/office/drawing/2014/chartex" xmlns:mc="http://schemas.openxmlformats.org/markup-compatibility/2006" xmlns:o="urn:schemas-microsoft-com:office:office" xmlns:r="http://schemas.openxmlformats.org/officeDocument/2006/relationships" xmlns:m="http://schemas.openxmlformats.org/officeDocument/2006/math" xmlns:v="urn:schemas-microsoft-com:vml" xmlns:wp14="http://schemas.microsoft.com/office/word/2010/wordprocessingDrawing" xmlns:wp="http://schemas.openxmlformats.org/drawingml/2006/wordprocessingDrawing" xmlns:w10="urn:schemas-microsoft-com:office:word" xmlns:w="http://schemas.openxmlformats.org/wordprocessingml/2006/main" xmlns:w14="http://schemas.microsoft.com/office/word/2010/wordml" xmlns:w15="http://schemas.microsoft.com/office/word/2012/wordml" xmlns:w16se="http://schemas.microsoft.com/office/word/2015/wordml/symex" xmlns:wpg="http://schemas.microsoft.com/office/word/2010/wordprocessingGroup" xmlns:wpi="http://schemas.microsoft.com/office/word/2010/wordprocessingInk" xmlns:wne="http://schemas.microsoft.com/office/word/2006/wordml" xmlns:wps="http://schemas.microsoft.com/office/word/2010/wordprocessingShape" mc:Ignorable="w14 w15 w16se wp14">
+  <w:comment w:id="11" w:author="Trung Duc" w:date="2021-04-06T15:48:00Z" w:initials="TD">
+    <w:p>
+      <w:pPr>
+        <w:pStyle w:val="CommentText"/>
+      </w:pPr>
+      <w:r>
+        <w:rPr>
+          <w:rStyle w:val="CommentReference"/>
+        </w:rPr>
+        <w:annotationRef/>
+      </w:r>
+    </w:p>
+  </w:comment>
+</w:comments>
+</file>
+
+<file path=word/commentsExtended.xml><?xml version="1.0" encoding="utf-8"?>
+<w15:commentsEx xmlns:wpc="http://schemas.microsoft.com/office/word/2010/wordprocessingCanvas" xmlns:cx="http://schemas.microsoft.com/office/drawing/2014/chartex" xmlns:mc="http://schemas.openxmlformats.org/markup-compatibility/2006" xmlns:o="urn:schemas-microsoft-com:office:office" xmlns:r="http://schemas.openxmlformats.org/officeDocument/2006/relationships" xmlns:m="http://schemas.openxmlformats.org/officeDocument/2006/math" xmlns:v="urn:schemas-microsoft-com:vml" xmlns:wp14="http://schemas.microsoft.com/office/word/2010/wordprocessingDrawing" xmlns:wp="http://schemas.openxmlformats.org/drawingml/2006/wordprocessingDrawing" xmlns:w10="urn:schemas-microsoft-com:office:word" xmlns:w="http://schemas.openxmlformats.org/wordprocessingml/2006/main" xmlns:w14="http://schemas.microsoft.com/office/word/2010/wordml" xmlns:w15="http://schemas.microsoft.com/office/word/2012/wordml" xmlns:w16se="http://schemas.microsoft.com/office/word/2015/wordml/symex" xmlns:wpg="http://schemas.microsoft.com/office/word/2010/wordprocessingGroup" xmlns:wpi="http://schemas.microsoft.com/office/word/2010/wordprocessingInk" xmlns:wne="http://schemas.microsoft.com/office/word/2006/wordml" xmlns:wps="http://schemas.microsoft.com/office/word/2010/wordprocessingShape" mc:Ignorable="w14 w15 w16se wp14">
+  <w15:commentEx w15:paraId="733F14E1" w15:done="0"/>
+</w15:commentsEx>
 </file>
 
 <file path=word/endnotes.xml><?xml version="1.0" encoding="utf-8"?>
@@ -11050,6 +13756,14 @@
     <w:abstractNumId w:val="0"/>
   </w:num>
 </w:numbering>
+</file>
+
+<file path=word/people.xml><?xml version="1.0" encoding="utf-8"?>
+<w15:people xmlns:wpc="http://schemas.microsoft.com/office/word/2010/wordprocessingCanvas" xmlns:cx="http://schemas.microsoft.com/office/drawing/2014/chartex" xmlns:mc="http://schemas.openxmlformats.org/markup-compatibility/2006" xmlns:o="urn:schemas-microsoft-com:office:office" xmlns:r="http://schemas.openxmlformats.org/officeDocument/2006/relationships" xmlns:m="http://schemas.openxmlformats.org/officeDocument/2006/math" xmlns:v="urn:schemas-microsoft-com:vml" xmlns:wp14="http://schemas.microsoft.com/office/word/2010/wordprocessingDrawing" xmlns:wp="http://schemas.openxmlformats.org/drawingml/2006/wordprocessingDrawing" xmlns:w10="urn:schemas-microsoft-com:office:word" xmlns:w="http://schemas.openxmlformats.org/wordprocessingml/2006/main" xmlns:w14="http://schemas.microsoft.com/office/word/2010/wordml" xmlns:w15="http://schemas.microsoft.com/office/word/2012/wordml" xmlns:w16se="http://schemas.microsoft.com/office/word/2015/wordml/symex" xmlns:wpg="http://schemas.microsoft.com/office/word/2010/wordprocessingGroup" xmlns:wpi="http://schemas.microsoft.com/office/word/2010/wordprocessingInk" xmlns:wne="http://schemas.microsoft.com/office/word/2006/wordml" xmlns:wps="http://schemas.microsoft.com/office/word/2010/wordprocessingShape" mc:Ignorable="w14 w15 w16se wp14">
+  <w15:person w15:author="Trung Duc">
+    <w15:presenceInfo w15:providerId="Windows Live" w15:userId="283d43ec383975d6"/>
+  </w15:person>
+</w15:people>
 </file>
 
 <file path=word/styles.xml><?xml version="1.0" encoding="utf-8"?>
@@ -12029,7 +14743,7 @@
 </file>
 
 <file path=customXml/itemProps1.xml><?xml version="1.0" encoding="utf-8"?>
-<ds:datastoreItem xmlns:ds="http://schemas.openxmlformats.org/officeDocument/2006/customXml" ds:itemID="{79160BC0-DFE2-4C96-96FB-C411B2135F1E}">
+<ds:datastoreItem xmlns:ds="http://schemas.openxmlformats.org/officeDocument/2006/customXml" ds:itemID="{D45B5392-D26A-4C92-9EEF-24F018B47906}">
   <ds:schemaRefs>
     <ds:schemaRef ds:uri="http://schemas.openxmlformats.org/officeDocument/2006/bibliography"/>
   </ds:schemaRefs>

</xml_diff>